<commit_message>
Updates to Architecture Doc
Adding service layer description, updates to TOC's, and content around
the batch.
</commit_message>
<xml_diff>
--- a/design/Software Architecture Document.docx
+++ b/design/Software Architecture Document.docx
@@ -176,18 +176,8 @@
           <w:sz w:val="28"/>
           <w:szCs w:val="28"/>
         </w:rPr>
-        <w:t xml:space="preserve">John </w:t>
-      </w:r>
-      <w:proofErr w:type="spellStart"/>
-      <w:r>
-        <w:rPr>
-          <w:rFonts w:ascii="Arial" w:hAnsi="Arial" w:cs="Arial"/>
-          <w:sz w:val="28"/>
-          <w:szCs w:val="28"/>
-        </w:rPr>
-        <w:t>Pistorius</w:t>
-      </w:r>
-      <w:proofErr w:type="spellEnd"/>
+        <w:t>John Pistorius</w:t>
+      </w:r>
     </w:p>
     <w:p>
       <w:pPr>
@@ -664,7 +654,7 @@
         <w:rPr>
           <w:noProof/>
         </w:rPr>
-        <w:instrText xml:space="preserve"> PAGEREF _Toc363302306 \h </w:instrText>
+        <w:instrText xml:space="preserve"> PAGEREF _Toc363394237 \h </w:instrText>
       </w:r>
       <w:r>
         <w:rPr>
@@ -747,7 +737,7 @@
         <w:rPr>
           <w:noProof/>
         </w:rPr>
-        <w:instrText xml:space="preserve"> PAGEREF _Toc363302307 \h </w:instrText>
+        <w:instrText xml:space="preserve"> PAGEREF _Toc363394238 \h </w:instrText>
       </w:r>
       <w:r>
         <w:rPr>
@@ -830,7 +820,7 @@
         <w:rPr>
           <w:noProof/>
         </w:rPr>
-        <w:instrText xml:space="preserve"> PAGEREF _Toc363302308 \h </w:instrText>
+        <w:instrText xml:space="preserve"> PAGEREF _Toc363394239 \h </w:instrText>
       </w:r>
       <w:r>
         <w:rPr>
@@ -913,7 +903,7 @@
         <w:rPr>
           <w:noProof/>
         </w:rPr>
-        <w:instrText xml:space="preserve"> PAGEREF _Toc363302309 \h </w:instrText>
+        <w:instrText xml:space="preserve"> PAGEREF _Toc363394240 \h </w:instrText>
       </w:r>
       <w:r>
         <w:rPr>
@@ -1000,7 +990,7 @@
         <w:rPr>
           <w:noProof/>
         </w:rPr>
-        <w:instrText xml:space="preserve"> PAGEREF _Toc363302310 \h </w:instrText>
+        <w:instrText xml:space="preserve"> PAGEREF _Toc363394241 \h </w:instrText>
       </w:r>
       <w:r>
         <w:rPr>
@@ -1033,7 +1023,6 @@
           <w:tab w:val="left" w:pos="600"/>
           <w:tab w:val="right" w:leader="dot" w:pos="9350"/>
         </w:tabs>
-        <w:ind w:firstLine="180"/>
         <w:rPr>
           <w:rFonts w:eastAsiaTheme="minorEastAsia" w:cstheme="minorBidi"/>
           <w:b w:val="0"/>
@@ -1048,7 +1037,6 @@
       <w:r>
         <w:rPr>
           <w:rFonts w:cs="Arial"/>
-          <w:b w:val="0"/>
           <w:noProof/>
         </w:rPr>
         <w:t>2.1</w:t>
@@ -1069,55 +1057,47 @@
       <w:r>
         <w:rPr>
           <w:rFonts w:cs="Arial"/>
-          <w:b w:val="0"/>
           <w:noProof/>
         </w:rPr>
         <w:t>Business Goals</w:t>
       </w:r>
       <w:r>
         <w:rPr>
-          <w:b w:val="0"/>
           <w:noProof/>
         </w:rPr>
         <w:tab/>
       </w:r>
       <w:r>
         <w:rPr>
-          <w:b w:val="0"/>
           <w:noProof/>
         </w:rPr>
         <w:fldChar w:fldCharType="begin"/>
       </w:r>
       <w:r>
         <w:rPr>
-          <w:b w:val="0"/>
-          <w:noProof/>
-        </w:rPr>
-        <w:instrText xml:space="preserve"> PAGEREF _Toc363302311 \h </w:instrText>
-      </w:r>
-      <w:r>
-        <w:rPr>
-          <w:b w:val="0"/>
-          <w:noProof/>
-        </w:rPr>
-      </w:r>
-      <w:r>
-        <w:rPr>
-          <w:b w:val="0"/>
+          <w:noProof/>
+        </w:rPr>
+        <w:instrText xml:space="preserve"> PAGEREF _Toc363394242 \h </w:instrText>
+      </w:r>
+      <w:r>
+        <w:rPr>
+          <w:noProof/>
+        </w:rPr>
+      </w:r>
+      <w:r>
+        <w:rPr>
           <w:noProof/>
         </w:rPr>
         <w:fldChar w:fldCharType="separate"/>
       </w:r>
       <w:r>
         <w:rPr>
-          <w:b w:val="0"/>
           <w:noProof/>
         </w:rPr>
         <w:t>5</w:t>
       </w:r>
       <w:r>
         <w:rPr>
-          <w:b w:val="0"/>
           <w:noProof/>
         </w:rPr>
         <w:fldChar w:fldCharType="end"/>
@@ -1130,7 +1110,6 @@
           <w:tab w:val="left" w:pos="600"/>
           <w:tab w:val="right" w:leader="dot" w:pos="9350"/>
         </w:tabs>
-        <w:ind w:firstLine="180"/>
         <w:rPr>
           <w:rFonts w:eastAsiaTheme="minorEastAsia" w:cstheme="minorBidi"/>
           <w:b w:val="0"/>
@@ -1145,7 +1124,6 @@
       <w:r>
         <w:rPr>
           <w:rFonts w:cs="Arial"/>
-          <w:b w:val="0"/>
           <w:noProof/>
         </w:rPr>
         <w:t>2.2</w:t>
@@ -1166,55 +1144,47 @@
       <w:r>
         <w:rPr>
           <w:rFonts w:cs="Arial"/>
-          <w:b w:val="0"/>
           <w:noProof/>
         </w:rPr>
         <w:t>System Context</w:t>
       </w:r>
       <w:r>
         <w:rPr>
-          <w:b w:val="0"/>
           <w:noProof/>
         </w:rPr>
         <w:tab/>
       </w:r>
       <w:r>
         <w:rPr>
-          <w:b w:val="0"/>
           <w:noProof/>
         </w:rPr>
         <w:fldChar w:fldCharType="begin"/>
       </w:r>
       <w:r>
         <w:rPr>
-          <w:b w:val="0"/>
-          <w:noProof/>
-        </w:rPr>
-        <w:instrText xml:space="preserve"> PAGEREF _Toc363302312 \h </w:instrText>
-      </w:r>
-      <w:r>
-        <w:rPr>
-          <w:b w:val="0"/>
-          <w:noProof/>
-        </w:rPr>
-      </w:r>
-      <w:r>
-        <w:rPr>
-          <w:b w:val="0"/>
+          <w:noProof/>
+        </w:rPr>
+        <w:instrText xml:space="preserve"> PAGEREF _Toc363394243 \h </w:instrText>
+      </w:r>
+      <w:r>
+        <w:rPr>
+          <w:noProof/>
+        </w:rPr>
+      </w:r>
+      <w:r>
+        <w:rPr>
           <w:noProof/>
         </w:rPr>
         <w:fldChar w:fldCharType="separate"/>
       </w:r>
       <w:r>
         <w:rPr>
-          <w:b w:val="0"/>
           <w:noProof/>
         </w:rPr>
         <w:t>6</w:t>
       </w:r>
       <w:r>
         <w:rPr>
-          <w:b w:val="0"/>
           <w:noProof/>
         </w:rPr>
         <w:fldChar w:fldCharType="end"/>
@@ -1227,7 +1197,6 @@
           <w:tab w:val="left" w:pos="600"/>
           <w:tab w:val="right" w:leader="dot" w:pos="9350"/>
         </w:tabs>
-        <w:ind w:firstLine="180"/>
         <w:rPr>
           <w:rFonts w:eastAsiaTheme="minorEastAsia" w:cstheme="minorBidi"/>
           <w:b w:val="0"/>
@@ -1242,7 +1211,6 @@
       <w:r>
         <w:rPr>
           <w:rFonts w:cs="Arial"/>
-          <w:b w:val="0"/>
           <w:noProof/>
         </w:rPr>
         <w:t>2.3</w:t>
@@ -1263,55 +1231,47 @@
       <w:r>
         <w:rPr>
           <w:rFonts w:cs="Arial"/>
-          <w:b w:val="0"/>
           <w:noProof/>
         </w:rPr>
         <w:t>System Use Case</w:t>
       </w:r>
       <w:r>
         <w:rPr>
-          <w:b w:val="0"/>
           <w:noProof/>
         </w:rPr>
         <w:tab/>
       </w:r>
       <w:r>
         <w:rPr>
-          <w:b w:val="0"/>
           <w:noProof/>
         </w:rPr>
         <w:fldChar w:fldCharType="begin"/>
       </w:r>
       <w:r>
         <w:rPr>
-          <w:b w:val="0"/>
-          <w:noProof/>
-        </w:rPr>
-        <w:instrText xml:space="preserve"> PAGEREF _Toc363302313 \h </w:instrText>
-      </w:r>
-      <w:r>
-        <w:rPr>
-          <w:b w:val="0"/>
-          <w:noProof/>
-        </w:rPr>
-      </w:r>
-      <w:r>
-        <w:rPr>
-          <w:b w:val="0"/>
+          <w:noProof/>
+        </w:rPr>
+        <w:instrText xml:space="preserve"> PAGEREF _Toc363394244 \h </w:instrText>
+      </w:r>
+      <w:r>
+        <w:rPr>
+          <w:noProof/>
+        </w:rPr>
+      </w:r>
+      <w:r>
+        <w:rPr>
           <w:noProof/>
         </w:rPr>
         <w:fldChar w:fldCharType="separate"/>
       </w:r>
       <w:r>
         <w:rPr>
-          <w:b w:val="0"/>
           <w:noProof/>
         </w:rPr>
         <w:t>7</w:t>
       </w:r>
       <w:r>
         <w:rPr>
-          <w:b w:val="0"/>
           <w:noProof/>
         </w:rPr>
         <w:fldChar w:fldCharType="end"/>
@@ -1378,7 +1338,7 @@
         <w:rPr>
           <w:noProof/>
         </w:rPr>
-        <w:instrText xml:space="preserve"> PAGEREF _Toc363302314 \h </w:instrText>
+        <w:instrText xml:space="preserve"> PAGEREF _Toc363394245 \h </w:instrText>
       </w:r>
       <w:r>
         <w:rPr>
@@ -1411,7 +1371,6 @@
           <w:tab w:val="left" w:pos="600"/>
           <w:tab w:val="right" w:leader="dot" w:pos="9350"/>
         </w:tabs>
-        <w:ind w:firstLine="180"/>
         <w:rPr>
           <w:rFonts w:eastAsiaTheme="minorEastAsia" w:cstheme="minorBidi"/>
           <w:b w:val="0"/>
@@ -1426,7 +1385,6 @@
       <w:r>
         <w:rPr>
           <w:rFonts w:cs="Arial"/>
-          <w:b w:val="0"/>
           <w:noProof/>
         </w:rPr>
         <w:t>3.1</w:t>
@@ -1447,55 +1405,47 @@
       <w:r>
         <w:rPr>
           <w:rFonts w:cs="Arial"/>
-          <w:b w:val="0"/>
           <w:noProof/>
         </w:rPr>
         <w:t>Functional Responsibilities</w:t>
       </w:r>
       <w:r>
         <w:rPr>
-          <w:b w:val="0"/>
           <w:noProof/>
         </w:rPr>
         <w:tab/>
       </w:r>
       <w:r>
         <w:rPr>
-          <w:b w:val="0"/>
           <w:noProof/>
         </w:rPr>
         <w:fldChar w:fldCharType="begin"/>
       </w:r>
       <w:r>
         <w:rPr>
-          <w:b w:val="0"/>
-          <w:noProof/>
-        </w:rPr>
-        <w:instrText xml:space="preserve"> PAGEREF _Toc363302315 \h </w:instrText>
-      </w:r>
-      <w:r>
-        <w:rPr>
-          <w:b w:val="0"/>
-          <w:noProof/>
-        </w:rPr>
-      </w:r>
-      <w:r>
-        <w:rPr>
-          <w:b w:val="0"/>
+          <w:noProof/>
+        </w:rPr>
+        <w:instrText xml:space="preserve"> PAGEREF _Toc363394246 \h </w:instrText>
+      </w:r>
+      <w:r>
+        <w:rPr>
+          <w:noProof/>
+        </w:rPr>
+      </w:r>
+      <w:r>
+        <w:rPr>
           <w:noProof/>
         </w:rPr>
         <w:fldChar w:fldCharType="separate"/>
       </w:r>
       <w:r>
         <w:rPr>
-          <w:b w:val="0"/>
           <w:noProof/>
         </w:rPr>
         <w:t>7</w:t>
       </w:r>
       <w:r>
         <w:rPr>
-          <w:b w:val="0"/>
           <w:noProof/>
         </w:rPr>
         <w:fldChar w:fldCharType="end"/>
@@ -1508,7 +1458,6 @@
           <w:tab w:val="left" w:pos="600"/>
           <w:tab w:val="right" w:leader="dot" w:pos="9350"/>
         </w:tabs>
-        <w:ind w:firstLine="180"/>
         <w:rPr>
           <w:rFonts w:eastAsiaTheme="minorEastAsia" w:cstheme="minorBidi"/>
           <w:b w:val="0"/>
@@ -1523,7 +1472,6 @@
       <w:r>
         <w:rPr>
           <w:rFonts w:cs="Arial"/>
-          <w:b w:val="0"/>
           <w:i/>
           <w:noProof/>
         </w:rPr>
@@ -1545,7 +1493,6 @@
       <w:r>
         <w:rPr>
           <w:rFonts w:cs="Arial"/>
-          <w:b w:val="0"/>
           <w:i/>
           <w:noProof/>
         </w:rPr>
@@ -1553,48 +1500,41 @@
       </w:r>
       <w:r>
         <w:rPr>
-          <w:b w:val="0"/>
           <w:noProof/>
         </w:rPr>
         <w:tab/>
       </w:r>
       <w:r>
         <w:rPr>
-          <w:b w:val="0"/>
           <w:noProof/>
         </w:rPr>
         <w:fldChar w:fldCharType="begin"/>
       </w:r>
       <w:r>
         <w:rPr>
-          <w:b w:val="0"/>
-          <w:noProof/>
-        </w:rPr>
-        <w:instrText xml:space="preserve"> PAGEREF _Toc363302316 \h </w:instrText>
-      </w:r>
-      <w:r>
-        <w:rPr>
-          <w:b w:val="0"/>
-          <w:noProof/>
-        </w:rPr>
-      </w:r>
-      <w:r>
-        <w:rPr>
-          <w:b w:val="0"/>
+          <w:noProof/>
+        </w:rPr>
+        <w:instrText xml:space="preserve"> PAGEREF _Toc363394247 \h </w:instrText>
+      </w:r>
+      <w:r>
+        <w:rPr>
+          <w:noProof/>
+        </w:rPr>
+      </w:r>
+      <w:r>
+        <w:rPr>
           <w:noProof/>
         </w:rPr>
         <w:fldChar w:fldCharType="separate"/>
       </w:r>
       <w:r>
         <w:rPr>
-          <w:b w:val="0"/>
           <w:noProof/>
         </w:rPr>
         <w:t>8</w:t>
       </w:r>
       <w:r>
         <w:rPr>
-          <w:b w:val="0"/>
           <w:noProof/>
         </w:rPr>
         <w:fldChar w:fldCharType="end"/>
@@ -1607,7 +1547,6 @@
           <w:tab w:val="left" w:pos="600"/>
           <w:tab w:val="right" w:leader="dot" w:pos="9350"/>
         </w:tabs>
-        <w:ind w:firstLine="180"/>
         <w:rPr>
           <w:rFonts w:eastAsiaTheme="minorEastAsia" w:cstheme="minorBidi"/>
           <w:b w:val="0"/>
@@ -1622,7 +1561,6 @@
       <w:r>
         <w:rPr>
           <w:rFonts w:cs="Arial"/>
-          <w:b w:val="0"/>
           <w:noProof/>
         </w:rPr>
         <w:t>3.3</w:t>
@@ -1643,55 +1581,47 @@
       <w:r>
         <w:rPr>
           <w:rFonts w:cs="Arial"/>
-          <w:b w:val="0"/>
           <w:noProof/>
         </w:rPr>
         <w:t>Architectural Drivers</w:t>
       </w:r>
       <w:r>
         <w:rPr>
-          <w:b w:val="0"/>
           <w:noProof/>
         </w:rPr>
         <w:tab/>
       </w:r>
       <w:r>
         <w:rPr>
-          <w:b w:val="0"/>
           <w:noProof/>
         </w:rPr>
         <w:fldChar w:fldCharType="begin"/>
       </w:r>
       <w:r>
         <w:rPr>
-          <w:b w:val="0"/>
-          <w:noProof/>
-        </w:rPr>
-        <w:instrText xml:space="preserve"> PAGEREF _Toc363302317 \h </w:instrText>
-      </w:r>
-      <w:r>
-        <w:rPr>
-          <w:b w:val="0"/>
-          <w:noProof/>
-        </w:rPr>
-      </w:r>
-      <w:r>
-        <w:rPr>
-          <w:b w:val="0"/>
+          <w:noProof/>
+        </w:rPr>
+        <w:instrText xml:space="preserve"> PAGEREF _Toc363394248 \h </w:instrText>
+      </w:r>
+      <w:r>
+        <w:rPr>
+          <w:noProof/>
+        </w:rPr>
+      </w:r>
+      <w:r>
+        <w:rPr>
           <w:noProof/>
         </w:rPr>
         <w:fldChar w:fldCharType="separate"/>
       </w:r>
       <w:r>
         <w:rPr>
-          <w:b w:val="0"/>
           <w:noProof/>
         </w:rPr>
         <w:t>8</w:t>
       </w:r>
       <w:r>
         <w:rPr>
-          <w:b w:val="0"/>
           <w:noProof/>
         </w:rPr>
         <w:fldChar w:fldCharType="end"/>
@@ -1758,7 +1688,7 @@
         <w:rPr>
           <w:noProof/>
         </w:rPr>
-        <w:instrText xml:space="preserve"> PAGEREF _Toc363302318 \h </w:instrText>
+        <w:instrText xml:space="preserve"> PAGEREF _Toc363394249 \h </w:instrText>
       </w:r>
       <w:r>
         <w:rPr>
@@ -1841,7 +1771,7 @@
         <w:rPr>
           <w:noProof/>
         </w:rPr>
-        <w:instrText xml:space="preserve"> PAGEREF _Toc363302319 \h </w:instrText>
+        <w:instrText xml:space="preserve"> PAGEREF _Toc363394250 \h </w:instrText>
       </w:r>
       <w:r>
         <w:rPr>
@@ -1924,7 +1854,7 @@
         <w:rPr>
           <w:noProof/>
         </w:rPr>
-        <w:instrText xml:space="preserve"> PAGEREF _Toc363302320 \h </w:instrText>
+        <w:instrText xml:space="preserve"> PAGEREF _Toc363394251 \h </w:instrText>
       </w:r>
       <w:r>
         <w:rPr>
@@ -2009,7 +1939,7 @@
         <w:rPr>
           <w:noProof/>
         </w:rPr>
-        <w:instrText xml:space="preserve"> PAGEREF _Toc363302321 \h </w:instrText>
+        <w:instrText xml:space="preserve"> PAGEREF _Toc363394252 \h </w:instrText>
       </w:r>
       <w:r>
         <w:rPr>
@@ -2094,7 +2024,7 @@
         <w:rPr>
           <w:noProof/>
         </w:rPr>
-        <w:instrText xml:space="preserve"> PAGEREF _Toc363302322 \h </w:instrText>
+        <w:instrText xml:space="preserve"> PAGEREF _Toc363394253 \h </w:instrText>
       </w:r>
       <w:r>
         <w:rPr>
@@ -2179,7 +2109,7 @@
         <w:rPr>
           <w:noProof/>
         </w:rPr>
-        <w:instrText xml:space="preserve"> PAGEREF _Toc363302323 \h </w:instrText>
+        <w:instrText xml:space="preserve"> PAGEREF _Toc363394254 \h </w:instrText>
       </w:r>
       <w:r>
         <w:rPr>
@@ -2264,7 +2194,7 @@
         <w:rPr>
           <w:noProof/>
         </w:rPr>
-        <w:instrText xml:space="preserve"> PAGEREF _Toc363302324 \h </w:instrText>
+        <w:instrText xml:space="preserve"> PAGEREF _Toc363394255 \h </w:instrText>
       </w:r>
       <w:r>
         <w:rPr>
@@ -2351,7 +2281,7 @@
         <w:rPr>
           <w:noProof/>
         </w:rPr>
-        <w:instrText xml:space="preserve"> PAGEREF _Toc363302325 \h </w:instrText>
+        <w:instrText xml:space="preserve"> PAGEREF _Toc363394256 \h </w:instrText>
       </w:r>
       <w:r>
         <w:rPr>
@@ -2384,7 +2314,6 @@
           <w:tab w:val="left" w:pos="600"/>
           <w:tab w:val="right" w:leader="dot" w:pos="9350"/>
         </w:tabs>
-        <w:ind w:firstLine="180"/>
         <w:rPr>
           <w:rFonts w:eastAsiaTheme="minorEastAsia" w:cstheme="minorBidi"/>
           <w:b w:val="0"/>
@@ -2399,7 +2328,6 @@
       <w:r>
         <w:rPr>
           <w:rFonts w:cs="Arial"/>
-          <w:b w:val="0"/>
           <w:noProof/>
         </w:rPr>
         <w:t>5.1</w:t>
@@ -2420,55 +2348,47 @@
       <w:r>
         <w:rPr>
           <w:rFonts w:cs="Arial"/>
-          <w:b w:val="0"/>
           <w:noProof/>
         </w:rPr>
         <w:t>Contract</w:t>
       </w:r>
       <w:r>
         <w:rPr>
-          <w:b w:val="0"/>
           <w:noProof/>
         </w:rPr>
         <w:tab/>
       </w:r>
       <w:r>
         <w:rPr>
-          <w:b w:val="0"/>
           <w:noProof/>
         </w:rPr>
         <w:fldChar w:fldCharType="begin"/>
       </w:r>
       <w:r>
         <w:rPr>
-          <w:b w:val="0"/>
-          <w:noProof/>
-        </w:rPr>
-        <w:instrText xml:space="preserve"> PAGEREF _Toc363302326 \h </w:instrText>
-      </w:r>
-      <w:r>
-        <w:rPr>
-          <w:b w:val="0"/>
-          <w:noProof/>
-        </w:rPr>
-      </w:r>
-      <w:r>
-        <w:rPr>
-          <w:b w:val="0"/>
+          <w:noProof/>
+        </w:rPr>
+        <w:instrText xml:space="preserve"> PAGEREF _Toc363394257 \h </w:instrText>
+      </w:r>
+      <w:r>
+        <w:rPr>
+          <w:noProof/>
+        </w:rPr>
+      </w:r>
+      <w:r>
+        <w:rPr>
           <w:noProof/>
         </w:rPr>
         <w:fldChar w:fldCharType="separate"/>
       </w:r>
       <w:r>
         <w:rPr>
-          <w:b w:val="0"/>
           <w:noProof/>
         </w:rPr>
         <w:t>14</w:t>
       </w:r>
       <w:r>
         <w:rPr>
-          <w:b w:val="0"/>
           <w:noProof/>
         </w:rPr>
         <w:fldChar w:fldCharType="end"/>
@@ -2481,7 +2401,6 @@
           <w:tab w:val="left" w:pos="600"/>
           <w:tab w:val="right" w:leader="dot" w:pos="9350"/>
         </w:tabs>
-        <w:ind w:firstLine="180"/>
         <w:rPr>
           <w:rFonts w:eastAsiaTheme="minorEastAsia" w:cstheme="minorBidi"/>
           <w:b w:val="0"/>
@@ -2496,7 +2415,6 @@
       <w:r>
         <w:rPr>
           <w:rFonts w:cs="Arial"/>
-          <w:b w:val="0"/>
           <w:noProof/>
         </w:rPr>
         <w:t>5.2</w:t>
@@ -2517,55 +2435,47 @@
       <w:r>
         <w:rPr>
           <w:rFonts w:cs="Arial"/>
-          <w:b w:val="0"/>
           <w:noProof/>
         </w:rPr>
         <w:t>Interaction Diagram</w:t>
       </w:r>
       <w:r>
         <w:rPr>
-          <w:b w:val="0"/>
           <w:noProof/>
         </w:rPr>
         <w:tab/>
       </w:r>
       <w:r>
         <w:rPr>
-          <w:b w:val="0"/>
           <w:noProof/>
         </w:rPr>
         <w:fldChar w:fldCharType="begin"/>
       </w:r>
       <w:r>
         <w:rPr>
-          <w:b w:val="0"/>
-          <w:noProof/>
-        </w:rPr>
-        <w:instrText xml:space="preserve"> PAGEREF _Toc363302327 \h </w:instrText>
-      </w:r>
-      <w:r>
-        <w:rPr>
-          <w:b w:val="0"/>
-          <w:noProof/>
-        </w:rPr>
-      </w:r>
-      <w:r>
-        <w:rPr>
-          <w:b w:val="0"/>
+          <w:noProof/>
+        </w:rPr>
+        <w:instrText xml:space="preserve"> PAGEREF _Toc363394258 \h </w:instrText>
+      </w:r>
+      <w:r>
+        <w:rPr>
+          <w:noProof/>
+        </w:rPr>
+      </w:r>
+      <w:r>
+        <w:rPr>
           <w:noProof/>
         </w:rPr>
         <w:fldChar w:fldCharType="separate"/>
       </w:r>
       <w:r>
         <w:rPr>
-          <w:b w:val="0"/>
           <w:noProof/>
         </w:rPr>
         <w:t>14</w:t>
       </w:r>
       <w:r>
         <w:rPr>
-          <w:b w:val="0"/>
           <w:noProof/>
         </w:rPr>
         <w:fldChar w:fldCharType="end"/>
@@ -2578,7 +2488,6 @@
           <w:tab w:val="left" w:pos="600"/>
           <w:tab w:val="right" w:leader="dot" w:pos="9350"/>
         </w:tabs>
-        <w:ind w:firstLine="180"/>
         <w:rPr>
           <w:rFonts w:eastAsiaTheme="minorEastAsia" w:cstheme="minorBidi"/>
           <w:b w:val="0"/>
@@ -2593,7 +2502,6 @@
       <w:r>
         <w:rPr>
           <w:rFonts w:cs="Arial"/>
-          <w:b w:val="0"/>
           <w:noProof/>
         </w:rPr>
         <w:t>5.3</w:t>
@@ -2614,55 +2522,47 @@
       <w:r>
         <w:rPr>
           <w:rFonts w:cs="Arial"/>
-          <w:b w:val="0"/>
           <w:noProof/>
         </w:rPr>
         <w:t>Class Diagram</w:t>
       </w:r>
       <w:r>
         <w:rPr>
-          <w:b w:val="0"/>
           <w:noProof/>
         </w:rPr>
         <w:tab/>
       </w:r>
       <w:r>
         <w:rPr>
-          <w:b w:val="0"/>
           <w:noProof/>
         </w:rPr>
         <w:fldChar w:fldCharType="begin"/>
       </w:r>
       <w:r>
         <w:rPr>
-          <w:b w:val="0"/>
-          <w:noProof/>
-        </w:rPr>
-        <w:instrText xml:space="preserve"> PAGEREF _Toc363302328 \h </w:instrText>
-      </w:r>
-      <w:r>
-        <w:rPr>
-          <w:b w:val="0"/>
-          <w:noProof/>
-        </w:rPr>
-      </w:r>
-      <w:r>
-        <w:rPr>
-          <w:b w:val="0"/>
+          <w:noProof/>
+        </w:rPr>
+        <w:instrText xml:space="preserve"> PAGEREF _Toc363394259 \h </w:instrText>
+      </w:r>
+      <w:r>
+        <w:rPr>
+          <w:noProof/>
+        </w:rPr>
+      </w:r>
+      <w:r>
+        <w:rPr>
           <w:noProof/>
         </w:rPr>
         <w:fldChar w:fldCharType="separate"/>
       </w:r>
       <w:r>
         <w:rPr>
-          <w:b w:val="0"/>
           <w:noProof/>
         </w:rPr>
         <w:t>15</w:t>
       </w:r>
       <w:r>
         <w:rPr>
-          <w:b w:val="0"/>
           <w:noProof/>
         </w:rPr>
         <w:fldChar w:fldCharType="end"/>
@@ -2675,7 +2575,6 @@
           <w:tab w:val="left" w:pos="600"/>
           <w:tab w:val="right" w:leader="dot" w:pos="9350"/>
         </w:tabs>
-        <w:ind w:firstLine="180"/>
         <w:rPr>
           <w:rFonts w:eastAsiaTheme="minorEastAsia" w:cstheme="minorBidi"/>
           <w:b w:val="0"/>
@@ -2690,7 +2589,6 @@
       <w:r>
         <w:rPr>
           <w:rFonts w:cs="Arial"/>
-          <w:b w:val="0"/>
           <w:noProof/>
         </w:rPr>
         <w:t>5.4</w:t>
@@ -2711,55 +2609,47 @@
       <w:r>
         <w:rPr>
           <w:rFonts w:cs="Arial"/>
-          <w:b w:val="0"/>
           <w:noProof/>
         </w:rPr>
         <w:t>State Chart</w:t>
       </w:r>
       <w:r>
         <w:rPr>
-          <w:b w:val="0"/>
           <w:noProof/>
         </w:rPr>
         <w:tab/>
       </w:r>
       <w:r>
         <w:rPr>
-          <w:b w:val="0"/>
           <w:noProof/>
         </w:rPr>
         <w:fldChar w:fldCharType="begin"/>
       </w:r>
       <w:r>
         <w:rPr>
-          <w:b w:val="0"/>
-          <w:noProof/>
-        </w:rPr>
-        <w:instrText xml:space="preserve"> PAGEREF _Toc363302329 \h </w:instrText>
-      </w:r>
-      <w:r>
-        <w:rPr>
-          <w:b w:val="0"/>
-          <w:noProof/>
-        </w:rPr>
-      </w:r>
-      <w:r>
-        <w:rPr>
-          <w:b w:val="0"/>
+          <w:noProof/>
+        </w:rPr>
+        <w:instrText xml:space="preserve"> PAGEREF _Toc363394260 \h </w:instrText>
+      </w:r>
+      <w:r>
+        <w:rPr>
+          <w:noProof/>
+        </w:rPr>
+      </w:r>
+      <w:r>
+        <w:rPr>
           <w:noProof/>
         </w:rPr>
         <w:fldChar w:fldCharType="separate"/>
       </w:r>
       <w:r>
         <w:rPr>
-          <w:b w:val="0"/>
           <w:noProof/>
         </w:rPr>
         <w:t>16</w:t>
       </w:r>
       <w:r>
         <w:rPr>
-          <w:b w:val="0"/>
           <w:noProof/>
         </w:rPr>
         <w:fldChar w:fldCharType="end"/>
@@ -2826,7 +2716,7 @@
         <w:rPr>
           <w:noProof/>
         </w:rPr>
-        <w:instrText xml:space="preserve"> PAGEREF _Toc363302330 \h </w:instrText>
+        <w:instrText xml:space="preserve"> PAGEREF _Toc363394261 \h </w:instrText>
       </w:r>
       <w:r>
         <w:rPr>
@@ -2899,7 +2789,7 @@
         </w:rPr>
       </w:pPr>
       <w:bookmarkStart w:id="0" w:name="_Toc363063339"/>
-      <w:bookmarkStart w:id="1" w:name="_Toc363302306"/>
+      <w:bookmarkStart w:id="1" w:name="_Toc363394237"/>
       <w:r>
         <w:rPr>
           <w:rFonts w:cs="Arial"/>
@@ -2924,7 +2814,7 @@
         </w:rPr>
       </w:pPr>
       <w:bookmarkStart w:id="2" w:name="_Toc363063340"/>
-      <w:bookmarkStart w:id="3" w:name="_Toc363302307"/>
+      <w:bookmarkStart w:id="3" w:name="_Toc363394238"/>
       <w:r>
         <w:rPr>
           <w:rFonts w:cs="Arial"/>
@@ -2994,7 +2884,7 @@
         </w:rPr>
       </w:pPr>
       <w:bookmarkStart w:id="4" w:name="_Toc363063341"/>
-      <w:bookmarkStart w:id="5" w:name="_Toc363302308"/>
+      <w:bookmarkStart w:id="5" w:name="_Toc363394239"/>
       <w:r>
         <w:rPr>
           <w:rFonts w:cs="Arial"/>
@@ -3021,23 +2911,7 @@
           <w:sz w:val="24"/>
           <w:szCs w:val="24"/>
         </w:rPr>
-        <w:t>This document applies to the overall design of the system. It contains info</w:t>
-      </w:r>
-      <w:r>
-        <w:rPr>
-          <w:rFonts w:ascii="Arial" w:hAnsi="Arial" w:cs="Arial"/>
-          <w:sz w:val="24"/>
-          <w:szCs w:val="24"/>
-        </w:rPr>
-        <w:t>r</w:t>
-      </w:r>
-      <w:r>
-        <w:rPr>
-          <w:rFonts w:ascii="Arial" w:hAnsi="Arial" w:cs="Arial"/>
-          <w:sz w:val="24"/>
-          <w:szCs w:val="24"/>
-        </w:rPr>
-        <w:t>mation relating to the architectural design of the software, the Structure of the Database, and of the physical servers hosting the site.</w:t>
+        <w:t>This document applies to the overall design of the system. It contains information relating to the architectural design of the software, the Structure of the Database, and of the physical servers hosting the site.</w:t>
       </w:r>
     </w:p>
     <w:p>
@@ -3064,7 +2938,7 @@
         </w:rPr>
       </w:pPr>
       <w:bookmarkStart w:id="6" w:name="_Toc363063342"/>
-      <w:bookmarkStart w:id="7" w:name="_Toc363302309"/>
+      <w:bookmarkStart w:id="7" w:name="_Toc363394240"/>
       <w:r>
         <w:rPr>
           <w:rFonts w:cs="Arial"/>
@@ -3315,7 +3189,7 @@
         </w:rPr>
       </w:pPr>
       <w:bookmarkStart w:id="8" w:name="_Toc363063343"/>
-      <w:bookmarkStart w:id="9" w:name="_Toc363302310"/>
+      <w:bookmarkStart w:id="9" w:name="_Toc363394241"/>
       <w:r>
         <w:rPr>
           <w:rFonts w:cs="Arial"/>
@@ -3342,7 +3216,39 @@
           <w:sz w:val="24"/>
           <w:szCs w:val="24"/>
         </w:rPr>
-        <w:t xml:space="preserve">This system was designed using a standard three tiered architecture, with a Presentation Layer, Business Layer and Data Layer. </w:t>
+        <w:t>This system was designed using a standard three tiered architecture, with a Presentation Layer, Business Layer</w:t>
+      </w:r>
+      <w:r>
+        <w:rPr>
+          <w:rFonts w:ascii="Arial" w:hAnsi="Arial" w:cs="Arial"/>
+          <w:sz w:val="24"/>
+          <w:szCs w:val="24"/>
+        </w:rPr>
+        <w:t>,</w:t>
+      </w:r>
+      <w:r>
+        <w:rPr>
+          <w:rFonts w:ascii="Arial" w:hAnsi="Arial" w:cs="Arial"/>
+          <w:sz w:val="24"/>
+          <w:szCs w:val="24"/>
+        </w:rPr>
+        <w:t xml:space="preserve"> Data Layer</w:t>
+      </w:r>
+      <w:r>
+        <w:rPr>
+          <w:rFonts w:ascii="Arial" w:hAnsi="Arial" w:cs="Arial"/>
+          <w:sz w:val="24"/>
+          <w:szCs w:val="24"/>
+        </w:rPr>
+        <w:t>, and the Service Layer</w:t>
+      </w:r>
+      <w:r>
+        <w:rPr>
+          <w:rFonts w:ascii="Arial" w:hAnsi="Arial" w:cs="Arial"/>
+          <w:sz w:val="24"/>
+          <w:szCs w:val="24"/>
+        </w:rPr>
+        <w:t xml:space="preserve">. </w:t>
       </w:r>
     </w:p>
     <w:p>
@@ -3506,11 +3412,99 @@
     </w:p>
     <w:p>
       <w:pPr>
-        <w:ind w:left="720"/>
-        <w:rPr>
-          <w:rFonts w:ascii="Arial" w:hAnsi="Arial" w:cs="Arial"/>
-        </w:rPr>
-      </w:pPr>
+        <w:pStyle w:val="BodyText"/>
+        <w:numPr>
+          <w:ilvl w:val="0"/>
+          <w:numId w:val="4"/>
+        </w:numPr>
+        <w:rPr>
+          <w:rFonts w:ascii="Arial" w:hAnsi="Arial" w:cs="Arial"/>
+        </w:rPr>
+      </w:pPr>
+      <w:r>
+        <w:rPr>
+          <w:rFonts w:ascii="Arial" w:hAnsi="Arial" w:cs="Arial"/>
+          <w:b/>
+          <w:sz w:val="24"/>
+          <w:szCs w:val="24"/>
+        </w:rPr>
+        <w:t xml:space="preserve">The </w:t>
+      </w:r>
+      <w:r>
+        <w:rPr>
+          <w:rFonts w:ascii="Arial" w:hAnsi="Arial" w:cs="Arial"/>
+          <w:b/>
+          <w:sz w:val="24"/>
+          <w:szCs w:val="24"/>
+        </w:rPr>
+        <w:t>Service</w:t>
+      </w:r>
+      <w:r>
+        <w:rPr>
+          <w:rFonts w:ascii="Arial" w:hAnsi="Arial" w:cs="Arial"/>
+          <w:b/>
+          <w:sz w:val="24"/>
+          <w:szCs w:val="24"/>
+        </w:rPr>
+        <w:t xml:space="preserve"> Layer</w:t>
+      </w:r>
+      <w:r>
+        <w:rPr>
+          <w:rFonts w:ascii="Arial" w:hAnsi="Arial" w:cs="Arial"/>
+          <w:sz w:val="24"/>
+          <w:szCs w:val="24"/>
+        </w:rPr>
+        <w:t xml:space="preserve"> </w:t>
+      </w:r>
+      <w:r>
+        <w:rPr>
+          <w:rFonts w:ascii="Arial" w:hAnsi="Arial" w:cs="Arial"/>
+          <w:b/>
+          <w:sz w:val="24"/>
+          <w:szCs w:val="24"/>
+        </w:rPr>
+        <w:t>--</w:t>
+      </w:r>
+      <w:r>
+        <w:rPr>
+          <w:rFonts w:ascii="Arial" w:hAnsi="Arial" w:cs="Arial"/>
+          <w:sz w:val="24"/>
+          <w:szCs w:val="24"/>
+        </w:rPr>
+        <w:t xml:space="preserve"> </w:t>
+      </w:r>
+      <w:r>
+        <w:rPr>
+          <w:rFonts w:ascii="Arial" w:hAnsi="Arial" w:cs="Arial"/>
+          <w:sz w:val="24"/>
+          <w:szCs w:val="24"/>
+        </w:rPr>
+        <w:t>A Service Layer defines an applic</w:t>
+      </w:r>
+      <w:r>
+        <w:rPr>
+          <w:rFonts w:ascii="Arial" w:hAnsi="Arial" w:cs="Arial"/>
+          <w:sz w:val="24"/>
+          <w:szCs w:val="24"/>
+        </w:rPr>
+        <w:t xml:space="preserve">ation's </w:t>
+      </w:r>
+      <w:r>
+        <w:rPr>
+          <w:rFonts w:ascii="Arial" w:hAnsi="Arial" w:cs="Arial"/>
+          <w:sz w:val="24"/>
+          <w:szCs w:val="24"/>
+        </w:rPr>
+        <w:t xml:space="preserve">set of available operations </w:t>
+      </w:r>
+      <w:r>
+        <w:rPr>
+          <w:rFonts w:ascii="Arial" w:hAnsi="Arial" w:cs="Arial"/>
+          <w:sz w:val="24"/>
+          <w:szCs w:val="24"/>
+        </w:rPr>
+        <w:t>from other interfacing client layers</w:t>
+      </w:r>
     </w:p>
     <w:p>
       <w:pPr>
@@ -3525,7 +3519,7 @@
           <w:szCs w:val="28"/>
         </w:rPr>
       </w:pPr>
-      <w:bookmarkStart w:id="10" w:name="_Toc363302311"/>
+      <w:bookmarkStart w:id="10" w:name="_Toc363394242"/>
       <w:r>
         <w:rPr>
           <w:rFonts w:cs="Arial"/>
@@ -3784,7 +3778,28 @@
           <w:rFonts w:eastAsia="Calibri" w:cs="Arial"/>
           <w:sz w:val="24"/>
         </w:rPr>
-        <w:t>Provide a way to record and display a brewer’s batch information.</w:t>
+        <w:t xml:space="preserve">Provide a way to record, </w:t>
+      </w:r>
+      <w:r>
+        <w:rPr>
+          <w:rFonts w:eastAsia="Calibri" w:cs="Arial"/>
+          <w:sz w:val="24"/>
+        </w:rPr>
+        <w:t>display</w:t>
+      </w:r>
+      <w:r>
+        <w:rPr>
+          <w:rFonts w:eastAsia="Calibri" w:cs="Arial"/>
+          <w:sz w:val="24"/>
+        </w:rPr>
+        <w:t>, and share</w:t>
+      </w:r>
+      <w:r>
+        <w:rPr>
+          <w:rFonts w:eastAsia="Calibri" w:cs="Arial"/>
+          <w:sz w:val="24"/>
+        </w:rPr>
+        <w:t xml:space="preserve"> a brewer’s batch information.</w:t>
       </w:r>
     </w:p>
     <w:p>
@@ -3914,7 +3929,7 @@
           <w:szCs w:val="28"/>
         </w:rPr>
       </w:pPr>
-      <w:bookmarkStart w:id="11" w:name="_Toc363302312"/>
+      <w:bookmarkStart w:id="11" w:name="_Toc363394243"/>
       <w:r>
         <w:rPr>
           <w:rFonts w:cs="Arial"/>
@@ -3957,24 +3972,28 @@
           <w:sz w:val="24"/>
           <w:szCs w:val="24"/>
         </w:rPr>
-        <w:t>er’s to keep track of their brew data and make it easily accessible for them.  The brewer’s data is stored in a database and is accessible from many pla</w:t>
-      </w:r>
+        <w:t>er’s to keep track of their brew data and make i</w:t>
+      </w:r>
+      <w:bookmarkStart w:id="12" w:name="_GoBack"/>
+      <w:bookmarkEnd w:id="12"/>
       <w:r>
         <w:rPr>
           <w:rFonts w:ascii="Arial" w:eastAsia="Calibri" w:hAnsi="Arial" w:cs="Arial"/>
           <w:sz w:val="24"/>
           <w:szCs w:val="24"/>
         </w:rPr>
-        <w:t>t</w:t>
-      </w:r>
-      <w:r>
+        <w:t>t easily accessible for them.  The brewer’s data is stored in a database and is accessible from many platforms over the internet. Using various devices (computers, tablets, and smartphones) users can view their recipes, batches, and inventory.</w:t>
+      </w:r>
+    </w:p>
+    <w:p>
+      <w:pPr>
+        <w:ind w:left="720"/>
         <w:rPr>
           <w:rFonts w:ascii="Arial" w:eastAsia="Calibri" w:hAnsi="Arial" w:cs="Arial"/>
           <w:sz w:val="24"/>
           <w:szCs w:val="24"/>
         </w:rPr>
-        <w:t>forms over the internet. Using various devices (computers, tablets, and smartphones) users can view their recipes, batches, and inventory.</w:t>
-      </w:r>
+      </w:pPr>
     </w:p>
     <w:p>
       <w:pPr>
@@ -3985,23 +4004,21 @@
           <w:szCs w:val="24"/>
         </w:rPr>
       </w:pPr>
-    </w:p>
-    <w:p>
-      <w:pPr>
-        <w:ind w:left="720"/>
+      <w:r>
         <w:rPr>
           <w:rFonts w:ascii="Arial" w:eastAsia="Calibri" w:hAnsi="Arial" w:cs="Arial"/>
           <w:sz w:val="24"/>
           <w:szCs w:val="24"/>
         </w:rPr>
-      </w:pPr>
+        <w:t>System availability is a high priority; brewer’s information always needs to be a</w:t>
+      </w:r>
       <w:r>
         <w:rPr>
           <w:rFonts w:ascii="Arial" w:eastAsia="Calibri" w:hAnsi="Arial" w:cs="Arial"/>
           <w:sz w:val="24"/>
           <w:szCs w:val="24"/>
         </w:rPr>
-        <w:t>System availability is a high priority; brewer’s information always needs to be a</w:t>
+        <w:t>c</w:t>
       </w:r>
       <w:r>
         <w:rPr>
@@ -4009,6 +4026,14 @@
           <w:sz w:val="24"/>
           <w:szCs w:val="24"/>
         </w:rPr>
+        <w:t>cessible. To achieve this, Azure site hosting is used. This will make the site a</w:t>
+      </w:r>
+      <w:r>
+        <w:rPr>
+          <w:rFonts w:ascii="Arial" w:eastAsia="Calibri" w:hAnsi="Arial" w:cs="Arial"/>
+          <w:sz w:val="24"/>
+          <w:szCs w:val="24"/>
+        </w:rPr>
         <w:t>c</w:t>
       </w:r>
       <w:r>
@@ -4017,39 +4042,7 @@
           <w:sz w:val="24"/>
           <w:szCs w:val="24"/>
         </w:rPr>
-        <w:t>cessible. To achieve this, Azure site hosting is used. This will make the site a</w:t>
-      </w:r>
-      <w:r>
-        <w:rPr>
-          <w:rFonts w:ascii="Arial" w:eastAsia="Calibri" w:hAnsi="Arial" w:cs="Arial"/>
-          <w:sz w:val="24"/>
-          <w:szCs w:val="24"/>
-        </w:rPr>
-        <w:t>c</w:t>
-      </w:r>
-      <w:r>
-        <w:rPr>
-          <w:rFonts w:ascii="Arial" w:eastAsia="Calibri" w:hAnsi="Arial" w:cs="Arial"/>
-          <w:sz w:val="24"/>
-          <w:szCs w:val="24"/>
-        </w:rPr>
-        <w:t>cessible at any time and will damper the fear of the system being overbu</w:t>
-      </w:r>
-      <w:r>
-        <w:rPr>
-          <w:rFonts w:ascii="Arial" w:eastAsia="Calibri" w:hAnsi="Arial" w:cs="Arial"/>
-          <w:sz w:val="24"/>
-          <w:szCs w:val="24"/>
-        </w:rPr>
-        <w:t>r</w:t>
-      </w:r>
-      <w:r>
-        <w:rPr>
-          <w:rFonts w:ascii="Arial" w:eastAsia="Calibri" w:hAnsi="Arial" w:cs="Arial"/>
-          <w:sz w:val="24"/>
-          <w:szCs w:val="24"/>
-        </w:rPr>
-        <w:t>dened. The overall context of the Brewers Buddy system is shown below.</w:t>
+        <w:t>cessible at any time and will damper the fear of the system being overburdened. The overall context of the Brewers Buddy system is shown below.</w:t>
       </w:r>
     </w:p>
     <w:p>
@@ -4211,7 +4204,7 @@
           <w:szCs w:val="28"/>
         </w:rPr>
       </w:pPr>
-      <w:bookmarkStart w:id="12" w:name="_Toc363302313"/>
+      <w:bookmarkStart w:id="13" w:name="_Toc363394244"/>
       <w:r>
         <w:rPr>
           <w:rFonts w:cs="Arial"/>
@@ -4221,7 +4214,7 @@
         <w:lastRenderedPageBreak/>
         <w:t>System Use Case</w:t>
       </w:r>
-      <w:bookmarkEnd w:id="12"/>
+      <w:bookmarkEnd w:id="13"/>
     </w:p>
     <w:p>
       <w:pPr>
@@ -4391,8 +4384,8 @@
           <w:szCs w:val="32"/>
         </w:rPr>
       </w:pPr>
-      <w:bookmarkStart w:id="13" w:name="_Toc363063344"/>
-      <w:bookmarkStart w:id="14" w:name="_Toc363302314"/>
+      <w:bookmarkStart w:id="14" w:name="_Toc363063344"/>
+      <w:bookmarkStart w:id="15" w:name="_Toc363394245"/>
       <w:r>
         <w:rPr>
           <w:rFonts w:cs="Arial"/>
@@ -4401,7 +4394,7 @@
         </w:rPr>
         <w:t>Architectural Goals and Responsibilities</w:t>
       </w:r>
-      <w:bookmarkEnd w:id="14"/>
+      <w:bookmarkEnd w:id="15"/>
     </w:p>
     <w:p>
       <w:pPr>
@@ -4492,8 +4485,8 @@
           <w:szCs w:val="28"/>
         </w:rPr>
       </w:pPr>
-      <w:bookmarkStart w:id="15" w:name="_Toc363302315"/>
-      <w:bookmarkEnd w:id="13"/>
+      <w:bookmarkStart w:id="16" w:name="_Toc363394246"/>
+      <w:bookmarkEnd w:id="14"/>
       <w:r>
         <w:rPr>
           <w:rFonts w:cs="Arial"/>
@@ -4502,7 +4495,7 @@
         </w:rPr>
         <w:t>Functional Responsibilities</w:t>
       </w:r>
-      <w:bookmarkEnd w:id="15"/>
+      <w:bookmarkEnd w:id="16"/>
     </w:p>
     <w:p>
       <w:pPr>
@@ -4818,7 +4811,7 @@
           <w:szCs w:val="28"/>
         </w:rPr>
       </w:pPr>
-      <w:bookmarkStart w:id="16" w:name="_Toc363302316"/>
+      <w:bookmarkStart w:id="17" w:name="_Toc363394247"/>
       <w:r>
         <w:rPr>
           <w:rFonts w:cs="Arial"/>
@@ -4828,7 +4821,7 @@
         </w:rPr>
         <w:t>Constraints</w:t>
       </w:r>
-      <w:bookmarkEnd w:id="16"/>
+      <w:bookmarkEnd w:id="17"/>
     </w:p>
     <w:tbl>
       <w:tblPr>
@@ -5236,23 +5229,7 @@
                 <w:sz w:val="24"/>
                 <w:szCs w:val="24"/>
               </w:rPr>
-              <w:t>Responsiveness and Pe</w:t>
-            </w:r>
-            <w:r>
-              <w:rPr>
-                <w:rFonts w:ascii="Arial" w:hAnsi="Arial" w:cs="Arial"/>
-                <w:sz w:val="24"/>
-                <w:szCs w:val="24"/>
-              </w:rPr>
-              <w:t>r</w:t>
-            </w:r>
-            <w:r>
-              <w:rPr>
-                <w:rFonts w:ascii="Arial" w:hAnsi="Arial" w:cs="Arial"/>
-                <w:sz w:val="24"/>
-                <w:szCs w:val="24"/>
-              </w:rPr>
-              <w:t>formance</w:t>
+              <w:t>Responsiveness and Performance</w:t>
             </w:r>
           </w:p>
         </w:tc>
@@ -5445,23 +5422,7 @@
                 <w:sz w:val="24"/>
                 <w:szCs w:val="24"/>
               </w:rPr>
-              <w:t>System must comply with government issued regul</w:t>
-            </w:r>
-            <w:r>
-              <w:rPr>
-                <w:rFonts w:ascii="Arial" w:hAnsi="Arial" w:cs="Arial"/>
-                <w:sz w:val="24"/>
-                <w:szCs w:val="24"/>
-              </w:rPr>
-              <w:t>a</w:t>
-            </w:r>
-            <w:r>
-              <w:rPr>
-                <w:rFonts w:ascii="Arial" w:hAnsi="Arial" w:cs="Arial"/>
-                <w:sz w:val="24"/>
-                <w:szCs w:val="24"/>
-              </w:rPr>
-              <w:t>tions</w:t>
+              <w:t>System must comply with government issued regulations</w:t>
             </w:r>
           </w:p>
         </w:tc>
@@ -5766,7 +5727,7 @@
           <w:szCs w:val="28"/>
         </w:rPr>
       </w:pPr>
-      <w:bookmarkStart w:id="17" w:name="_Toc363302317"/>
+      <w:bookmarkStart w:id="18" w:name="_Toc363394248"/>
       <w:r>
         <w:rPr>
           <w:rFonts w:cs="Arial"/>
@@ -5775,7 +5736,7 @@
         </w:rPr>
         <w:t>Architectural Drivers</w:t>
       </w:r>
-      <w:bookmarkEnd w:id="17"/>
+      <w:bookmarkEnd w:id="18"/>
       <w:r>
         <w:rPr>
           <w:rFonts w:cs="Arial"/>
@@ -6351,8 +6312,8 @@
           <w:szCs w:val="32"/>
         </w:rPr>
       </w:pPr>
-      <w:bookmarkStart w:id="18" w:name="_Toc363063345"/>
-      <w:bookmarkStart w:id="19" w:name="_Toc363302318"/>
+      <w:bookmarkStart w:id="19" w:name="_Toc363063345"/>
+      <w:bookmarkStart w:id="20" w:name="_Toc363394249"/>
       <w:r>
         <w:rPr>
           <w:rFonts w:cs="Arial"/>
@@ -6362,8 +6323,8 @@
         <w:lastRenderedPageBreak/>
         <w:t>Logical View</w:t>
       </w:r>
-      <w:bookmarkEnd w:id="18"/>
       <w:bookmarkEnd w:id="19"/>
+      <w:bookmarkEnd w:id="20"/>
       <w:r>
         <w:rPr>
           <w:rFonts w:cs="Arial"/>
@@ -6386,8 +6347,8 @@
           <w:szCs w:val="28"/>
         </w:rPr>
       </w:pPr>
-      <w:bookmarkStart w:id="20" w:name="_Toc363063346"/>
-      <w:bookmarkStart w:id="21" w:name="_Toc363302319"/>
+      <w:bookmarkStart w:id="21" w:name="_Toc363063346"/>
+      <w:bookmarkStart w:id="22" w:name="_Toc363394250"/>
       <w:r>
         <w:rPr>
           <w:rFonts w:cs="Arial"/>
@@ -6396,8 +6357,8 @@
         </w:rPr>
         <w:t>Overview</w:t>
       </w:r>
-      <w:bookmarkEnd w:id="20"/>
       <w:bookmarkEnd w:id="21"/>
+      <w:bookmarkEnd w:id="22"/>
     </w:p>
     <w:p>
       <w:pPr>
@@ -6579,8 +6540,8 @@
           <w:szCs w:val="28"/>
         </w:rPr>
       </w:pPr>
-      <w:bookmarkStart w:id="22" w:name="_Toc363063347"/>
-      <w:bookmarkStart w:id="23" w:name="_Toc363302320"/>
+      <w:bookmarkStart w:id="23" w:name="_Toc363063347"/>
+      <w:bookmarkStart w:id="24" w:name="_Toc363394251"/>
       <w:r>
         <w:rPr>
           <w:rFonts w:cs="Arial"/>
@@ -6590,8 +6551,8 @@
         <w:lastRenderedPageBreak/>
         <w:t>Architecturally Significant Design Packages</w:t>
       </w:r>
-      <w:bookmarkEnd w:id="22"/>
       <w:bookmarkEnd w:id="23"/>
+      <w:bookmarkEnd w:id="24"/>
     </w:p>
     <w:p>
       <w:pPr>
@@ -6606,8 +6567,8 @@
           <w:szCs w:val="24"/>
         </w:rPr>
       </w:pPr>
-      <w:bookmarkStart w:id="24" w:name="_Toc363063348"/>
-      <w:bookmarkStart w:id="25" w:name="_Toc363302321"/>
+      <w:bookmarkStart w:id="25" w:name="_Toc363063348"/>
+      <w:bookmarkStart w:id="26" w:name="_Toc363394252"/>
       <w:r>
         <w:rPr>
           <w:rFonts w:cs="Arial"/>
@@ -6616,8 +6577,8 @@
         </w:rPr>
         <w:t>Application Layer</w:t>
       </w:r>
-      <w:bookmarkEnd w:id="24"/>
       <w:bookmarkEnd w:id="25"/>
+      <w:bookmarkEnd w:id="26"/>
     </w:p>
     <w:p>
       <w:pPr>
@@ -6634,23 +6595,7 @@
           <w:sz w:val="24"/>
           <w:szCs w:val="24"/>
         </w:rPr>
-        <w:t>The Application Layer provides the business logic and connects the Present</w:t>
-      </w:r>
-      <w:r>
-        <w:rPr>
-          <w:rFonts w:ascii="Arial" w:hAnsi="Arial" w:cs="Arial"/>
-          <w:sz w:val="24"/>
-          <w:szCs w:val="24"/>
-        </w:rPr>
-        <w:t>a</w:t>
-      </w:r>
-      <w:r>
-        <w:rPr>
-          <w:rFonts w:ascii="Arial" w:hAnsi="Arial" w:cs="Arial"/>
-          <w:sz w:val="24"/>
-          <w:szCs w:val="24"/>
-        </w:rPr>
-        <w:t>tion Layer to the Database. The Application Layer is contained within the Brewers Buddy models. All communication with the Presentation layer is done through Services.</w:t>
+        <w:t>The Application Layer provides the business logic and connects the Presentation Layer to the Database. The Application Layer is contained within the Brewers Buddy models. All communication with the Presentation layer is done through Services.</w:t>
       </w:r>
     </w:p>
     <w:p>
@@ -6842,8 +6787,8 @@
           <w:szCs w:val="24"/>
         </w:rPr>
       </w:pPr>
-      <w:bookmarkStart w:id="26" w:name="_Toc363063350"/>
-      <w:bookmarkStart w:id="27" w:name="_Toc363302322"/>
+      <w:bookmarkStart w:id="27" w:name="_Toc363063350"/>
+      <w:bookmarkStart w:id="28" w:name="_Toc363394253"/>
       <w:r>
         <w:rPr>
           <w:rFonts w:cs="Arial"/>
@@ -6853,7 +6798,7 @@
         <w:lastRenderedPageBreak/>
         <w:t>Data Layer</w:t>
       </w:r>
-      <w:bookmarkEnd w:id="27"/>
+      <w:bookmarkEnd w:id="28"/>
     </w:p>
     <w:p>
       <w:pPr>
@@ -7049,7 +6994,7 @@
           <w:szCs w:val="24"/>
         </w:rPr>
       </w:pPr>
-      <w:bookmarkStart w:id="28" w:name="_Toc363302323"/>
+      <w:bookmarkStart w:id="29" w:name="_Toc363394254"/>
       <w:r>
         <w:rPr>
           <w:rFonts w:cs="Arial"/>
@@ -7059,7 +7004,7 @@
         <w:lastRenderedPageBreak/>
         <w:t>Presentation Layer</w:t>
       </w:r>
-      <w:bookmarkEnd w:id="28"/>
+      <w:bookmarkEnd w:id="29"/>
     </w:p>
     <w:p>
       <w:pPr>
@@ -7317,7 +7262,7 @@
           <w:szCs w:val="24"/>
         </w:rPr>
       </w:pPr>
-      <w:bookmarkStart w:id="29" w:name="_Toc363302324"/>
+      <w:bookmarkStart w:id="30" w:name="_Toc363394255"/>
       <w:r>
         <w:rPr>
           <w:rFonts w:cs="Arial"/>
@@ -7327,8 +7272,8 @@
         <w:lastRenderedPageBreak/>
         <w:t>Service Layer</w:t>
       </w:r>
-      <w:bookmarkEnd w:id="26"/>
-      <w:bookmarkEnd w:id="29"/>
+      <w:bookmarkEnd w:id="27"/>
+      <w:bookmarkEnd w:id="30"/>
     </w:p>
     <w:p>
       <w:pPr>
@@ -7526,7 +7471,7 @@
           <w:szCs w:val="32"/>
         </w:rPr>
       </w:pPr>
-      <w:bookmarkStart w:id="30" w:name="_Toc363302325"/>
+      <w:bookmarkStart w:id="31" w:name="_Toc363394256"/>
       <w:r>
         <w:rPr>
           <w:rFonts w:cs="Arial"/>
@@ -7536,7 +7481,7 @@
         <w:lastRenderedPageBreak/>
         <w:t>Design</w:t>
       </w:r>
-      <w:bookmarkEnd w:id="30"/>
+      <w:bookmarkEnd w:id="31"/>
     </w:p>
     <w:p>
       <w:pPr>
@@ -7551,7 +7496,7 @@
           <w:szCs w:val="28"/>
         </w:rPr>
       </w:pPr>
-      <w:bookmarkStart w:id="31" w:name="_Toc363302326"/>
+      <w:bookmarkStart w:id="32" w:name="_Toc363394257"/>
       <w:r>
         <w:rPr>
           <w:rFonts w:cs="Arial"/>
@@ -7560,7 +7505,7 @@
         </w:rPr>
         <w:t>Contract</w:t>
       </w:r>
-      <w:bookmarkEnd w:id="31"/>
+      <w:bookmarkEnd w:id="32"/>
     </w:p>
     <w:p>
       <w:pPr>
@@ -8077,7 +8022,7 @@
           <w:szCs w:val="28"/>
         </w:rPr>
       </w:pPr>
-      <w:bookmarkStart w:id="32" w:name="_Toc363302327"/>
+      <w:bookmarkStart w:id="33" w:name="_Toc363394258"/>
       <w:r>
         <w:rPr>
           <w:rFonts w:cs="Arial"/>
@@ -8086,7 +8031,7 @@
         </w:rPr>
         <w:t>Interaction Diagram</w:t>
       </w:r>
-      <w:bookmarkEnd w:id="32"/>
+      <w:bookmarkEnd w:id="33"/>
     </w:p>
     <w:p>
       <w:pPr>
@@ -8289,7 +8234,7 @@
           <w:szCs w:val="32"/>
         </w:rPr>
       </w:pPr>
-      <w:bookmarkStart w:id="33" w:name="_Toc363302328"/>
+      <w:bookmarkStart w:id="34" w:name="_Toc363394259"/>
       <w:r>
         <w:rPr>
           <w:rFonts w:cs="Arial"/>
@@ -8299,7 +8244,7 @@
         <w:lastRenderedPageBreak/>
         <w:t>Class Diagram</w:t>
       </w:r>
-      <w:bookmarkEnd w:id="33"/>
+      <w:bookmarkEnd w:id="34"/>
       <w:r>
         <w:rPr>
           <w:rFonts w:cs="Arial"/>
@@ -8545,7 +8490,7 @@
           <w:szCs w:val="28"/>
         </w:rPr>
       </w:pPr>
-      <w:bookmarkStart w:id="34" w:name="_Toc363302329"/>
+      <w:bookmarkStart w:id="35" w:name="_Toc363394260"/>
       <w:r>
         <w:rPr>
           <w:rFonts w:cs="Arial"/>
@@ -8555,7 +8500,7 @@
         <w:lastRenderedPageBreak/>
         <w:t>State Chart</w:t>
       </w:r>
-      <w:bookmarkEnd w:id="34"/>
+      <w:bookmarkEnd w:id="35"/>
     </w:p>
     <w:p>
       <w:pPr>
@@ -8749,8 +8694,8 @@
           <w:szCs w:val="32"/>
         </w:rPr>
       </w:pPr>
-      <w:bookmarkStart w:id="35" w:name="_Toc363063352"/>
-      <w:bookmarkStart w:id="36" w:name="_Toc363302330"/>
+      <w:bookmarkStart w:id="36" w:name="_Toc363063352"/>
+      <w:bookmarkStart w:id="37" w:name="_Toc363394261"/>
       <w:r>
         <w:rPr>
           <w:rFonts w:cs="Arial"/>
@@ -8759,8 +8704,8 @@
         </w:rPr>
         <w:t>Rational</w:t>
       </w:r>
-      <w:bookmarkEnd w:id="35"/>
       <w:bookmarkEnd w:id="36"/>
+      <w:bookmarkEnd w:id="37"/>
       <w:r>
         <w:rPr>
           <w:rFonts w:cs="Arial"/>
@@ -8887,10 +8832,7 @@
         <w:t>Increase Accessibility and efficiency: Accommodate various field devices and communication among home brewers.</w:t>
       </w:r>
     </w:p>
-    <w:p>
-      <w:bookmarkStart w:id="37" w:name="_GoBack"/>
-      <w:bookmarkEnd w:id="37"/>
-    </w:p>
+    <w:p/>
     <w:sectPr>
       <w:headerReference w:type="default" r:id="rId19"/>
       <w:footnotePr>

</xml_diff>

<commit_message>
Update diagram and add a conclusion
</commit_message>
<xml_diff>
--- a/design/Software Architecture Document.docx
+++ b/design/Software Architecture Document.docx
@@ -1,6 +1,6 @@
 
 <file path=word/document.xml><?xml version="1.0" encoding="utf-8"?>
-<w:document xmlns:wpc="http://schemas.microsoft.com/office/word/2010/wordprocessingCanvas" xmlns:mc="http://schemas.openxmlformats.org/markup-compatibility/2006" xmlns:o="urn:schemas-microsoft-com:office:office" xmlns:r="http://schemas.openxmlformats.org/officeDocument/2006/relationships" xmlns:m="http://schemas.openxmlformats.org/officeDocument/2006/math" xmlns:v="urn:schemas-microsoft-com:vml" xmlns:wp14="http://schemas.microsoft.com/office/word/2010/wordprocessingDrawing" xmlns:wp="http://schemas.openxmlformats.org/drawingml/2006/wordprocessingDrawing" xmlns:w10="urn:schemas-microsoft-com:office:word" xmlns:w="http://schemas.openxmlformats.org/wordprocessingml/2006/main" xmlns:w14="http://schemas.microsoft.com/office/word/2010/wordml" xmlns:wpg="http://schemas.microsoft.com/office/word/2010/wordprocessingGroup" xmlns:wpi="http://schemas.microsoft.com/office/word/2010/wordprocessingInk" xmlns:wne="http://schemas.microsoft.com/office/word/2006/wordml" xmlns:wps="http://schemas.microsoft.com/office/word/2010/wordprocessingShape" mc:Ignorable="w14 wp14">
+<w:document xmlns:wpc="http://schemas.microsoft.com/office/word/2010/wordprocessingCanvas" xmlns:mo="http://schemas.microsoft.com/office/mac/office/2008/main" xmlns:mc="http://schemas.openxmlformats.org/markup-compatibility/2006" xmlns:mv="urn:schemas-microsoft-com:mac:vml" xmlns:o="urn:schemas-microsoft-com:office:office" xmlns:r="http://schemas.openxmlformats.org/officeDocument/2006/relationships" xmlns:m="http://schemas.openxmlformats.org/officeDocument/2006/math" xmlns:v="urn:schemas-microsoft-com:vml" xmlns:wp14="http://schemas.microsoft.com/office/word/2010/wordprocessingDrawing" xmlns:wp="http://schemas.openxmlformats.org/drawingml/2006/wordprocessingDrawing" xmlns:w10="urn:schemas-microsoft-com:office:word" xmlns:w="http://schemas.openxmlformats.org/wordprocessingml/2006/main" xmlns:w14="http://schemas.microsoft.com/office/word/2010/wordml" xmlns:wpg="http://schemas.microsoft.com/office/word/2010/wordprocessingGroup" xmlns:wpi="http://schemas.microsoft.com/office/word/2010/wordprocessingInk" xmlns:wne="http://schemas.microsoft.com/office/word/2006/wordml" xmlns:wps="http://schemas.microsoft.com/office/word/2010/wordprocessingShape" mc:Ignorable="w14 wp14">
   <w:body>
     <w:p>
       <w:pPr>
@@ -148,72 +148,50 @@
         </w:rPr>
         <w:t>a</w:t>
       </w:r>
-      <w:bookmarkStart w:id="0" w:name="_GoBack"/>
-      <w:bookmarkEnd w:id="0"/>
       <w:r>
         <w:rPr>
           <w:rFonts w:ascii="Arial" w:hAnsi="Arial" w:cs="Arial"/>
           <w:sz w:val="28"/>
           <w:szCs w:val="28"/>
         </w:rPr>
-        <w:t xml:space="preserve">n </w:t>
-      </w:r>
-      <w:proofErr w:type="spellStart"/>
-      <w:r>
+        <w:t>n Parise</w:t>
+      </w:r>
+    </w:p>
+    <w:p>
+      <w:pPr>
+        <w:jc w:val="right"/>
         <w:rPr>
           <w:rFonts w:ascii="Arial" w:hAnsi="Arial" w:cs="Arial"/>
           <w:sz w:val="28"/>
           <w:szCs w:val="28"/>
         </w:rPr>
-        <w:t>Parise</w:t>
-      </w:r>
-      <w:proofErr w:type="spellEnd"/>
-    </w:p>
-    <w:p>
-      <w:pPr>
-        <w:jc w:val="right"/>
+      </w:pPr>
+      <w:r>
         <w:rPr>
           <w:rFonts w:ascii="Arial" w:hAnsi="Arial" w:cs="Arial"/>
           <w:sz w:val="28"/>
           <w:szCs w:val="28"/>
         </w:rPr>
-      </w:pPr>
-      <w:r>
+        <w:t>John Pistorius</w:t>
+      </w:r>
+    </w:p>
+    <w:p>
+      <w:pPr>
+        <w:jc w:val="right"/>
         <w:rPr>
           <w:rFonts w:ascii="Arial" w:hAnsi="Arial" w:cs="Arial"/>
           <w:sz w:val="28"/>
           <w:szCs w:val="28"/>
         </w:rPr>
-        <w:t>John Pistorius</w:t>
-      </w:r>
-    </w:p>
-    <w:p>
-      <w:pPr>
-        <w:jc w:val="right"/>
+      </w:pPr>
+      <w:r>
         <w:rPr>
           <w:rFonts w:ascii="Arial" w:hAnsi="Arial" w:cs="Arial"/>
           <w:sz w:val="28"/>
           <w:szCs w:val="28"/>
         </w:rPr>
-      </w:pPr>
-      <w:r>
-        <w:rPr>
-          <w:rFonts w:ascii="Arial" w:hAnsi="Arial" w:cs="Arial"/>
-          <w:sz w:val="28"/>
-          <w:szCs w:val="28"/>
-        </w:rPr>
-        <w:t xml:space="preserve">Steve </w:t>
-      </w:r>
-      <w:proofErr w:type="spellStart"/>
-      <w:r>
-        <w:rPr>
-          <w:rFonts w:ascii="Arial" w:hAnsi="Arial" w:cs="Arial"/>
-          <w:sz w:val="28"/>
-          <w:szCs w:val="28"/>
-        </w:rPr>
-        <w:t>Platz</w:t>
-      </w:r>
-      <w:proofErr w:type="spellEnd"/>
+        <w:t>Steve Platz</w:t>
+      </w:r>
     </w:p>
     <w:p>
       <w:pPr>
@@ -2796,8 +2774,8 @@
           <w:szCs w:val="32"/>
         </w:rPr>
       </w:pPr>
-      <w:bookmarkStart w:id="1" w:name="_Toc363394237"/>
-      <w:bookmarkStart w:id="2" w:name="_Toc363063339"/>
+      <w:bookmarkStart w:id="0" w:name="_Toc363394237"/>
+      <w:bookmarkStart w:id="1" w:name="_Toc363063339"/>
       <w:r>
         <w:rPr>
           <w:rFonts w:cs="Arial"/>
@@ -2806,7 +2784,7 @@
         </w:rPr>
         <w:t>Introduction</w:t>
       </w:r>
-      <w:bookmarkEnd w:id="1"/>
+      <w:bookmarkEnd w:id="0"/>
     </w:p>
     <w:p>
       <w:pPr>
@@ -2821,8 +2799,8 @@
           <w:szCs w:val="28"/>
         </w:rPr>
       </w:pPr>
-      <w:bookmarkStart w:id="3" w:name="_Toc363063340"/>
-      <w:bookmarkStart w:id="4" w:name="_Toc363394238"/>
+      <w:bookmarkStart w:id="2" w:name="_Toc363063340"/>
+      <w:bookmarkStart w:id="3" w:name="_Toc363394238"/>
       <w:r>
         <w:rPr>
           <w:rFonts w:cs="Arial"/>
@@ -2831,8 +2809,8 @@
         </w:rPr>
         <w:t>Purpose</w:t>
       </w:r>
+      <w:bookmarkEnd w:id="2"/>
       <w:bookmarkEnd w:id="3"/>
-      <w:bookmarkEnd w:id="4"/>
     </w:p>
     <w:p>
       <w:pPr>
@@ -2891,8 +2869,8 @@
           <w:szCs w:val="28"/>
         </w:rPr>
       </w:pPr>
-      <w:bookmarkStart w:id="5" w:name="_Toc363063341"/>
-      <w:bookmarkStart w:id="6" w:name="_Toc363394239"/>
+      <w:bookmarkStart w:id="4" w:name="_Toc363063341"/>
+      <w:bookmarkStart w:id="5" w:name="_Toc363394239"/>
       <w:r>
         <w:rPr>
           <w:rFonts w:cs="Arial"/>
@@ -2901,8 +2879,8 @@
         </w:rPr>
         <w:t>Scope</w:t>
       </w:r>
+      <w:bookmarkEnd w:id="4"/>
       <w:bookmarkEnd w:id="5"/>
-      <w:bookmarkEnd w:id="6"/>
     </w:p>
     <w:p>
       <w:pPr>
@@ -2945,8 +2923,8 @@
           <w:szCs w:val="28"/>
         </w:rPr>
       </w:pPr>
-      <w:bookmarkStart w:id="7" w:name="_Toc363063342"/>
-      <w:bookmarkStart w:id="8" w:name="_Toc363394240"/>
+      <w:bookmarkStart w:id="6" w:name="_Toc363063342"/>
+      <w:bookmarkStart w:id="7" w:name="_Toc363394240"/>
       <w:r>
         <w:rPr>
           <w:rFonts w:cs="Arial"/>
@@ -2955,7 +2933,7 @@
         </w:rPr>
         <w:t>Overvie</w:t>
       </w:r>
-      <w:bookmarkEnd w:id="7"/>
+      <w:bookmarkEnd w:id="6"/>
       <w:r>
         <w:rPr>
           <w:rFonts w:cs="Arial"/>
@@ -2964,7 +2942,7 @@
         </w:rPr>
         <w:t>w</w:t>
       </w:r>
-      <w:bookmarkEnd w:id="8"/>
+      <w:bookmarkEnd w:id="7"/>
     </w:p>
     <w:p>
       <w:pPr>
@@ -3107,7 +3085,7 @@
         </w:rPr>
       </w:pPr>
     </w:p>
-    <w:bookmarkEnd w:id="2"/>
+    <w:bookmarkEnd w:id="1"/>
     <w:p>
       <w:pPr>
         <w:keepNext/>
@@ -3196,8 +3174,8 @@
           <w:szCs w:val="32"/>
         </w:rPr>
       </w:pPr>
-      <w:bookmarkStart w:id="9" w:name="_Toc363394241"/>
-      <w:bookmarkStart w:id="10" w:name="_Toc363063343"/>
+      <w:bookmarkStart w:id="8" w:name="_Toc363394241"/>
+      <w:bookmarkStart w:id="9" w:name="_Toc363063343"/>
       <w:r>
         <w:rPr>
           <w:rFonts w:cs="Arial"/>
@@ -3207,7 +3185,7 @@
         <w:lastRenderedPageBreak/>
         <w:t>Architectural Representation</w:t>
       </w:r>
-      <w:bookmarkEnd w:id="9"/>
+      <w:bookmarkEnd w:id="8"/>
     </w:p>
     <w:p>
       <w:pPr>
@@ -3501,7 +3479,7 @@
           <w:szCs w:val="28"/>
         </w:rPr>
       </w:pPr>
-      <w:bookmarkStart w:id="11" w:name="_Toc363394242"/>
+      <w:bookmarkStart w:id="10" w:name="_Toc363394242"/>
       <w:r>
         <w:rPr>
           <w:rFonts w:cs="Arial"/>
@@ -3510,7 +3488,7 @@
         </w:rPr>
         <w:t>Business</w:t>
       </w:r>
-      <w:bookmarkEnd w:id="10"/>
+      <w:bookmarkEnd w:id="9"/>
       <w:r>
         <w:rPr>
           <w:rFonts w:cs="Arial"/>
@@ -3519,7 +3497,7 @@
         </w:rPr>
         <w:t xml:space="preserve"> Goals</w:t>
       </w:r>
-      <w:bookmarkEnd w:id="11"/>
+      <w:bookmarkEnd w:id="10"/>
     </w:p>
     <w:p>
       <w:pPr>
@@ -3911,7 +3889,7 @@
           <w:szCs w:val="28"/>
         </w:rPr>
       </w:pPr>
-      <w:bookmarkStart w:id="12" w:name="_Toc363394243"/>
+      <w:bookmarkStart w:id="11" w:name="_Toc363394243"/>
       <w:r>
         <w:rPr>
           <w:rFonts w:cs="Arial"/>
@@ -3921,7 +3899,7 @@
         <w:lastRenderedPageBreak/>
         <w:t>System Context</w:t>
       </w:r>
-      <w:bookmarkEnd w:id="12"/>
+      <w:bookmarkEnd w:id="11"/>
     </w:p>
     <w:p>
       <w:pPr>
@@ -4045,7 +4023,7 @@
           <w:lang w:eastAsia="en-US"/>
         </w:rPr>
         <w:drawing>
-          <wp:inline distT="0" distB="0" distL="0" distR="0" wp14:anchorId="1A26039E" wp14:editId="3F658729">
+          <wp:inline distT="0" distB="0" distL="0" distR="0" wp14:anchorId="6E0EE834" wp14:editId="4CEF0C0D">
             <wp:extent cx="6391274" cy="5181600"/>
             <wp:effectExtent l="0" t="0" r="0" b="0"/>
             <wp:docPr id="7" name="Picture 7"/>
@@ -4176,7 +4154,7 @@
           <w:szCs w:val="28"/>
         </w:rPr>
       </w:pPr>
-      <w:bookmarkStart w:id="13" w:name="_Toc363394244"/>
+      <w:bookmarkStart w:id="12" w:name="_Toc363394244"/>
       <w:r>
         <w:rPr>
           <w:rFonts w:cs="Arial"/>
@@ -4186,7 +4164,7 @@
         <w:lastRenderedPageBreak/>
         <w:t>System Use Case</w:t>
       </w:r>
-      <w:bookmarkEnd w:id="13"/>
+      <w:bookmarkEnd w:id="12"/>
     </w:p>
     <w:p>
       <w:pPr>
@@ -4215,7 +4193,7 @@
           <w:lang w:eastAsia="en-US"/>
         </w:rPr>
         <w:drawing>
-          <wp:inline distT="0" distB="0" distL="0" distR="0" wp14:anchorId="7DBEEF17" wp14:editId="20E7470F">
+          <wp:inline distT="0" distB="0" distL="0" distR="0" wp14:anchorId="09AE1DA0" wp14:editId="77B340DD">
             <wp:extent cx="5939113" cy="4495800"/>
             <wp:effectExtent l="0" t="0" r="0" b="0"/>
             <wp:docPr id="4" name="Picture 4"/>
@@ -4356,8 +4334,8 @@
           <w:szCs w:val="32"/>
         </w:rPr>
       </w:pPr>
-      <w:bookmarkStart w:id="14" w:name="_Toc363394245"/>
-      <w:bookmarkStart w:id="15" w:name="_Toc363063344"/>
+      <w:bookmarkStart w:id="13" w:name="_Toc363394245"/>
+      <w:bookmarkStart w:id="14" w:name="_Toc363063344"/>
       <w:r>
         <w:rPr>
           <w:rFonts w:cs="Arial"/>
@@ -4366,7 +4344,7 @@
         </w:rPr>
         <w:t>Architectural Goals and Responsibilities</w:t>
       </w:r>
-      <w:bookmarkEnd w:id="14"/>
+      <w:bookmarkEnd w:id="13"/>
     </w:p>
     <w:p>
       <w:pPr>
@@ -4457,8 +4435,8 @@
           <w:szCs w:val="28"/>
         </w:rPr>
       </w:pPr>
-      <w:bookmarkStart w:id="16" w:name="_Toc363394246"/>
-      <w:bookmarkEnd w:id="15"/>
+      <w:bookmarkStart w:id="15" w:name="_Toc363394246"/>
+      <w:bookmarkEnd w:id="14"/>
       <w:r>
         <w:rPr>
           <w:rFonts w:cs="Arial"/>
@@ -4467,7 +4445,7 @@
         </w:rPr>
         <w:t>Functional Responsibilities</w:t>
       </w:r>
-      <w:bookmarkEnd w:id="16"/>
+      <w:bookmarkEnd w:id="15"/>
     </w:p>
     <w:p>
       <w:pPr>
@@ -4783,7 +4761,7 @@
           <w:szCs w:val="28"/>
         </w:rPr>
       </w:pPr>
-      <w:bookmarkStart w:id="17" w:name="_Toc363394247"/>
+      <w:bookmarkStart w:id="16" w:name="_Toc363394247"/>
       <w:r>
         <w:rPr>
           <w:rFonts w:cs="Arial"/>
@@ -4793,7 +4771,7 @@
         </w:rPr>
         <w:t>Constraints</w:t>
       </w:r>
-      <w:bookmarkEnd w:id="17"/>
+      <w:bookmarkEnd w:id="16"/>
     </w:p>
     <w:tbl>
       <w:tblPr>
@@ -5699,7 +5677,7 @@
           <w:szCs w:val="28"/>
         </w:rPr>
       </w:pPr>
-      <w:bookmarkStart w:id="18" w:name="_Toc363394248"/>
+      <w:bookmarkStart w:id="17" w:name="_Toc363394248"/>
       <w:r>
         <w:rPr>
           <w:rFonts w:cs="Arial"/>
@@ -5708,7 +5686,7 @@
         </w:rPr>
         <w:t>Architectural Drivers</w:t>
       </w:r>
-      <w:bookmarkEnd w:id="18"/>
+      <w:bookmarkEnd w:id="17"/>
       <w:r>
         <w:rPr>
           <w:rFonts w:cs="Arial"/>
@@ -6284,8 +6262,8 @@
           <w:szCs w:val="32"/>
         </w:rPr>
       </w:pPr>
-      <w:bookmarkStart w:id="19" w:name="_Toc363063345"/>
-      <w:bookmarkStart w:id="20" w:name="_Toc363394249"/>
+      <w:bookmarkStart w:id="18" w:name="_Toc363063345"/>
+      <w:bookmarkStart w:id="19" w:name="_Toc363394249"/>
       <w:r>
         <w:rPr>
           <w:rFonts w:cs="Arial"/>
@@ -6295,8 +6273,8 @@
         <w:lastRenderedPageBreak/>
         <w:t>Logical View</w:t>
       </w:r>
+      <w:bookmarkEnd w:id="18"/>
       <w:bookmarkEnd w:id="19"/>
-      <w:bookmarkEnd w:id="20"/>
       <w:r>
         <w:rPr>
           <w:rFonts w:cs="Arial"/>
@@ -6319,8 +6297,8 @@
           <w:szCs w:val="28"/>
         </w:rPr>
       </w:pPr>
-      <w:bookmarkStart w:id="21" w:name="_Toc363063346"/>
-      <w:bookmarkStart w:id="22" w:name="_Toc363394250"/>
+      <w:bookmarkStart w:id="20" w:name="_Toc363063346"/>
+      <w:bookmarkStart w:id="21" w:name="_Toc363394250"/>
       <w:r>
         <w:rPr>
           <w:rFonts w:cs="Arial"/>
@@ -6329,8 +6307,8 @@
         </w:rPr>
         <w:t>Overview</w:t>
       </w:r>
+      <w:bookmarkEnd w:id="20"/>
       <w:bookmarkEnd w:id="21"/>
-      <w:bookmarkEnd w:id="22"/>
     </w:p>
     <w:p>
       <w:pPr>
@@ -6372,11 +6350,12 @@
           <w:noProof/>
           <w:lang w:eastAsia="en-US"/>
         </w:rPr>
+        <w:lastRenderedPageBreak/>
         <w:drawing>
-          <wp:inline distT="0" distB="0" distL="0" distR="0" wp14:anchorId="495A1D48" wp14:editId="212223EE">
-            <wp:extent cx="5934075" cy="6238875"/>
-            <wp:effectExtent l="0" t="0" r="9525" b="9525"/>
-            <wp:docPr id="2" name="Picture 2"/>
+          <wp:inline distT="0" distB="0" distL="0" distR="0" wp14:anchorId="32CC51E7" wp14:editId="636EC8E2">
+            <wp:extent cx="4559300" cy="8229600"/>
+            <wp:effectExtent l="0" t="0" r="12700" b="0"/>
+            <wp:docPr id="11" name="Picture 11"/>
             <wp:cNvGraphicFramePr>
               <a:graphicFrameLocks xmlns:a="http://schemas.openxmlformats.org/drawingml/2006/main" noChangeAspect="1"/>
             </wp:cNvGraphicFramePr>
@@ -6402,7 +6381,7 @@
                   <pic:spPr>
                     <a:xfrm>
                       <a:off x="0" y="0"/>
-                      <a:ext cx="5934075" cy="6238875"/>
+                      <a:ext cx="4559300" cy="8229600"/>
                     </a:xfrm>
                     <a:prstGeom prst="rect">
                       <a:avLst/>
@@ -6431,6 +6410,7 @@
           <w:sz w:val="20"/>
           <w:szCs w:val="20"/>
         </w:rPr>
+        <w:lastRenderedPageBreak/>
         <w:t xml:space="preserve">Figure </w:t>
       </w:r>
       <w:r>
@@ -6512,19 +6492,18 @@
           <w:szCs w:val="28"/>
         </w:rPr>
       </w:pPr>
-      <w:bookmarkStart w:id="23" w:name="_Toc363063347"/>
-      <w:bookmarkStart w:id="24" w:name="_Toc363394251"/>
+      <w:bookmarkStart w:id="22" w:name="_Toc363063347"/>
+      <w:bookmarkStart w:id="23" w:name="_Toc363394251"/>
       <w:r>
         <w:rPr>
           <w:rFonts w:cs="Arial"/>
           <w:sz w:val="28"/>
           <w:szCs w:val="28"/>
         </w:rPr>
-        <w:lastRenderedPageBreak/>
         <w:t>Architecturally Significant Design Packages</w:t>
       </w:r>
+      <w:bookmarkEnd w:id="22"/>
       <w:bookmarkEnd w:id="23"/>
-      <w:bookmarkEnd w:id="24"/>
     </w:p>
     <w:p>
       <w:pPr>
@@ -6539,8 +6518,8 @@
           <w:szCs w:val="24"/>
         </w:rPr>
       </w:pPr>
-      <w:bookmarkStart w:id="25" w:name="_Toc363063348"/>
-      <w:bookmarkStart w:id="26" w:name="_Toc363394252"/>
+      <w:bookmarkStart w:id="24" w:name="_Toc363063348"/>
+      <w:bookmarkStart w:id="25" w:name="_Toc363394252"/>
       <w:r>
         <w:rPr>
           <w:rFonts w:cs="Arial"/>
@@ -6549,8 +6528,8 @@
         </w:rPr>
         <w:t>Application Layer</w:t>
       </w:r>
+      <w:bookmarkEnd w:id="24"/>
       <w:bookmarkEnd w:id="25"/>
-      <w:bookmarkEnd w:id="26"/>
     </w:p>
     <w:p>
       <w:pPr>
@@ -6600,7 +6579,7 @@
           <w:lang w:eastAsia="en-US"/>
         </w:rPr>
         <w:drawing>
-          <wp:inline distT="0" distB="0" distL="0" distR="0" wp14:anchorId="3022F6F6" wp14:editId="4869113C">
+          <wp:inline distT="0" distB="0" distL="0" distR="0" wp14:anchorId="2C1D6842" wp14:editId="7F3583DD">
             <wp:extent cx="6305550" cy="5143500"/>
             <wp:effectExtent l="0" t="0" r="0" b="0"/>
             <wp:docPr id="1" name="Picture 1"/>
@@ -6759,18 +6738,17 @@
           <w:szCs w:val="24"/>
         </w:rPr>
       </w:pPr>
-      <w:bookmarkStart w:id="27" w:name="_Toc363394253"/>
-      <w:bookmarkStart w:id="28" w:name="_Toc363063350"/>
+      <w:bookmarkStart w:id="26" w:name="_Toc363394253"/>
+      <w:bookmarkStart w:id="27" w:name="_Toc363063350"/>
       <w:r>
         <w:rPr>
           <w:rFonts w:cs="Arial"/>
           <w:sz w:val="24"/>
           <w:szCs w:val="24"/>
         </w:rPr>
-        <w:lastRenderedPageBreak/>
         <w:t>Data Layer</w:t>
       </w:r>
-      <w:bookmarkEnd w:id="27"/>
+      <w:bookmarkEnd w:id="26"/>
     </w:p>
     <w:p>
       <w:pPr>
@@ -6832,8 +6810,9 @@
           <w:szCs w:val="24"/>
           <w:lang w:eastAsia="en-US"/>
         </w:rPr>
+        <w:lastRenderedPageBreak/>
         <w:drawing>
-          <wp:inline distT="0" distB="0" distL="0" distR="0" wp14:anchorId="32587D26" wp14:editId="07C5F70C">
+          <wp:inline distT="0" distB="0" distL="0" distR="0" wp14:anchorId="4310B7F6" wp14:editId="736E29D0">
             <wp:extent cx="5943600" cy="6562725"/>
             <wp:effectExtent l="0" t="0" r="0" b="9525"/>
             <wp:docPr id="6" name="Picture 6"/>
@@ -6966,17 +6945,16 @@
           <w:szCs w:val="24"/>
         </w:rPr>
       </w:pPr>
-      <w:bookmarkStart w:id="29" w:name="_Toc363394254"/>
+      <w:bookmarkStart w:id="28" w:name="_Toc363394254"/>
       <w:r>
         <w:rPr>
           <w:rFonts w:cs="Arial"/>
           <w:sz w:val="24"/>
           <w:szCs w:val="24"/>
         </w:rPr>
-        <w:lastRenderedPageBreak/>
         <w:t>Presentation Layer</w:t>
       </w:r>
-      <w:bookmarkEnd w:id="29"/>
+      <w:bookmarkEnd w:id="28"/>
     </w:p>
     <w:p>
       <w:pPr>
@@ -7020,8 +6998,9 @@
           <w:noProof/>
           <w:lang w:eastAsia="en-US"/>
         </w:rPr>
+        <w:lastRenderedPageBreak/>
         <w:drawing>
-          <wp:inline distT="0" distB="0" distL="0" distR="0" wp14:anchorId="50A32B79" wp14:editId="1EC7AFEE">
+          <wp:inline distT="0" distB="0" distL="0" distR="0" wp14:anchorId="6446FB69" wp14:editId="1227C5E3">
             <wp:extent cx="6257925" cy="4676775"/>
             <wp:effectExtent l="0" t="0" r="9525" b="9525"/>
             <wp:docPr id="3" name="Picture 3"/>
@@ -7234,18 +7213,17 @@
           <w:szCs w:val="24"/>
         </w:rPr>
       </w:pPr>
-      <w:bookmarkStart w:id="30" w:name="_Toc363394255"/>
+      <w:bookmarkStart w:id="29" w:name="_Toc363394255"/>
       <w:r>
         <w:rPr>
           <w:rFonts w:cs="Arial"/>
           <w:sz w:val="24"/>
           <w:szCs w:val="24"/>
         </w:rPr>
-        <w:lastRenderedPageBreak/>
         <w:t>Service Layer</w:t>
       </w:r>
-      <w:bookmarkEnd w:id="28"/>
-      <w:bookmarkEnd w:id="30"/>
+      <w:bookmarkEnd w:id="27"/>
+      <w:bookmarkEnd w:id="29"/>
     </w:p>
     <w:p>
       <w:pPr>
@@ -7305,8 +7283,9 @@
           <w:noProof/>
           <w:lang w:eastAsia="en-US"/>
         </w:rPr>
+        <w:lastRenderedPageBreak/>
         <w:drawing>
-          <wp:inline distT="0" distB="0" distL="0" distR="0" wp14:anchorId="2368315F" wp14:editId="6F3AE1ED">
+          <wp:inline distT="0" distB="0" distL="0" distR="0" wp14:anchorId="1ADF47AB" wp14:editId="02CD396D">
             <wp:extent cx="6210300" cy="6124575"/>
             <wp:effectExtent l="0" t="0" r="0" b="9525"/>
             <wp:docPr id="5" name="Picture 5"/>
@@ -7443,17 +7422,16 @@
           <w:szCs w:val="32"/>
         </w:rPr>
       </w:pPr>
-      <w:bookmarkStart w:id="31" w:name="_Toc363394256"/>
+      <w:bookmarkStart w:id="30" w:name="_Toc363394256"/>
       <w:r>
         <w:rPr>
           <w:rFonts w:cs="Arial"/>
           <w:sz w:val="32"/>
           <w:szCs w:val="32"/>
         </w:rPr>
-        <w:lastRenderedPageBreak/>
         <w:t>Design</w:t>
       </w:r>
-      <w:bookmarkEnd w:id="31"/>
+      <w:bookmarkEnd w:id="30"/>
     </w:p>
     <w:p>
       <w:pPr>
@@ -7468,7 +7446,7 @@
           <w:szCs w:val="28"/>
         </w:rPr>
       </w:pPr>
-      <w:bookmarkStart w:id="32" w:name="_Toc363394257"/>
+      <w:bookmarkStart w:id="31" w:name="_Toc363394257"/>
       <w:r>
         <w:rPr>
           <w:rFonts w:cs="Arial"/>
@@ -7477,7 +7455,7 @@
         </w:rPr>
         <w:t>Contract</w:t>
       </w:r>
-      <w:bookmarkEnd w:id="32"/>
+      <w:bookmarkEnd w:id="31"/>
     </w:p>
     <w:p>
       <w:pPr>
@@ -7508,38 +7486,7 @@
           <w:sz w:val="24"/>
           <w:szCs w:val="24"/>
         </w:rPr>
-        <w:t xml:space="preserve">: </w:t>
-      </w:r>
-      <w:proofErr w:type="spellStart"/>
-      <w:proofErr w:type="gramStart"/>
-      <w:r>
-        <w:rPr>
-          <w:rFonts w:ascii="Arial" w:hAnsi="Arial" w:cs="Arial"/>
-          <w:color w:val="000000"/>
-          <w:sz w:val="24"/>
-          <w:szCs w:val="24"/>
-        </w:rPr>
-        <w:t>createNewBrewerProfile</w:t>
-      </w:r>
-      <w:proofErr w:type="spellEnd"/>
-      <w:r>
-        <w:rPr>
-          <w:rFonts w:ascii="Arial" w:hAnsi="Arial" w:cs="Arial"/>
-          <w:color w:val="000000"/>
-          <w:sz w:val="24"/>
-          <w:szCs w:val="24"/>
-        </w:rPr>
-        <w:t>(</w:t>
-      </w:r>
-      <w:proofErr w:type="gramEnd"/>
-      <w:r>
-        <w:rPr>
-          <w:rFonts w:ascii="Arial" w:hAnsi="Arial" w:cs="Arial"/>
-          <w:color w:val="000000"/>
-          <w:sz w:val="24"/>
-          <w:szCs w:val="24"/>
-        </w:rPr>
-        <w:t>)</w:t>
+        <w:t>: createNewBrewerProfile()</w:t>
       </w:r>
       <w:r>
         <w:rPr>
@@ -7644,6 +7591,7 @@
           <w:sz w:val="24"/>
           <w:szCs w:val="24"/>
         </w:rPr>
+        <w:lastRenderedPageBreak/>
         <w:t>Notes</w:t>
       </w:r>
       <w:r>
@@ -7994,7 +7942,7 @@
           <w:szCs w:val="28"/>
         </w:rPr>
       </w:pPr>
-      <w:bookmarkStart w:id="33" w:name="_Toc363394258"/>
+      <w:bookmarkStart w:id="32" w:name="_Toc363394258"/>
       <w:r>
         <w:rPr>
           <w:rFonts w:cs="Arial"/>
@@ -8003,7 +7951,7 @@
         </w:rPr>
         <w:t>Interaction Diagram</w:t>
       </w:r>
-      <w:bookmarkEnd w:id="33"/>
+      <w:bookmarkEnd w:id="32"/>
     </w:p>
     <w:p>
       <w:pPr>
@@ -8020,25 +7968,7 @@
           <w:sz w:val="24"/>
           <w:szCs w:val="24"/>
         </w:rPr>
-        <w:t xml:space="preserve">The following interaction diagram displays the activities performed during the </w:t>
-      </w:r>
-      <w:proofErr w:type="spellStart"/>
-      <w:r>
-        <w:rPr>
-          <w:rFonts w:ascii="Arial" w:hAnsi="Arial" w:cs="Arial"/>
-          <w:sz w:val="24"/>
-          <w:szCs w:val="24"/>
-        </w:rPr>
-        <w:t>createNewBrewerProfile</w:t>
-      </w:r>
-      <w:proofErr w:type="spellEnd"/>
-      <w:r>
-        <w:rPr>
-          <w:rFonts w:ascii="Arial" w:hAnsi="Arial" w:cs="Arial"/>
-          <w:sz w:val="24"/>
-          <w:szCs w:val="24"/>
-        </w:rPr>
-        <w:t xml:space="preserve"> contract</w:t>
+        <w:t>The following interaction diagram displays the activities performed during the createNewBrewerProfile contract</w:t>
       </w:r>
     </w:p>
     <w:p>
@@ -8062,7 +7992,7 @@
           <w:lang w:eastAsia="en-US"/>
         </w:rPr>
         <w:drawing>
-          <wp:inline distT="0" distB="0" distL="0" distR="0" wp14:anchorId="05547079" wp14:editId="136B87C2">
+          <wp:inline distT="0" distB="0" distL="0" distR="0" wp14:anchorId="1620B6F5" wp14:editId="00179CDE">
             <wp:extent cx="5943600" cy="2533650"/>
             <wp:effectExtent l="0" t="0" r="0" b="0"/>
             <wp:docPr id="10" name="Picture 10"/>
@@ -8206,17 +8136,16 @@
           <w:szCs w:val="32"/>
         </w:rPr>
       </w:pPr>
-      <w:bookmarkStart w:id="34" w:name="_Toc363394259"/>
+      <w:bookmarkStart w:id="33" w:name="_Toc363394259"/>
       <w:r>
         <w:rPr>
           <w:rFonts w:cs="Arial"/>
           <w:sz w:val="28"/>
           <w:szCs w:val="28"/>
         </w:rPr>
-        <w:lastRenderedPageBreak/>
         <w:t>Class Diagram</w:t>
       </w:r>
-      <w:bookmarkEnd w:id="34"/>
+      <w:bookmarkEnd w:id="33"/>
       <w:r>
         <w:rPr>
           <w:rFonts w:cs="Arial"/>
@@ -8243,7 +8172,6 @@
         </w:rPr>
         <w:t xml:space="preserve">The following static class diagram is the initial system design based on the </w:t>
       </w:r>
-      <w:proofErr w:type="spellStart"/>
       <w:r>
         <w:rPr>
           <w:rFonts w:ascii="Arial" w:hAnsi="Arial" w:cs="Arial"/>
@@ -8271,7 +8199,6 @@
         </w:rPr>
         <w:t>ateNewBrewerProfile</w:t>
       </w:r>
-      <w:proofErr w:type="spellEnd"/>
       <w:r>
         <w:rPr>
           <w:rFonts w:ascii="Arial" w:hAnsi="Arial" w:cs="Arial"/>
@@ -8304,8 +8231,9 @@
           <w:szCs w:val="24"/>
           <w:lang w:eastAsia="en-US"/>
         </w:rPr>
+        <w:lastRenderedPageBreak/>
         <w:drawing>
-          <wp:inline distT="0" distB="0" distL="0" distR="0" wp14:anchorId="5E7B269C" wp14:editId="3585298E">
+          <wp:inline distT="0" distB="0" distL="0" distR="0" wp14:anchorId="24E99C2F" wp14:editId="31197F02">
             <wp:extent cx="6334125" cy="2809875"/>
             <wp:effectExtent l="0" t="0" r="0" b="0"/>
             <wp:docPr id="9" name="Picture 9"/>
@@ -8462,69 +8390,51 @@
           <w:szCs w:val="28"/>
         </w:rPr>
       </w:pPr>
-      <w:bookmarkStart w:id="35" w:name="_Toc363394260"/>
+      <w:bookmarkStart w:id="34" w:name="_Toc363394260"/>
       <w:r>
         <w:rPr>
           <w:rFonts w:cs="Arial"/>
           <w:sz w:val="28"/>
           <w:szCs w:val="28"/>
         </w:rPr>
+        <w:t>State Chart</w:t>
+      </w:r>
+      <w:bookmarkEnd w:id="34"/>
+    </w:p>
+    <w:p>
+      <w:pPr>
+        <w:ind w:left="720"/>
+        <w:rPr>
+          <w:rFonts w:ascii="Arial" w:hAnsi="Arial" w:cs="Arial"/>
+          <w:sz w:val="24"/>
+          <w:szCs w:val="24"/>
+        </w:rPr>
+      </w:pPr>
+      <w:r>
+        <w:rPr>
+          <w:rFonts w:ascii="Arial" w:hAnsi="Arial" w:cs="Arial"/>
+          <w:sz w:val="24"/>
+          <w:szCs w:val="24"/>
+        </w:rPr>
+        <w:t>The following state chart shows the various stages the system will be in by the AccountController class</w:t>
+      </w:r>
+    </w:p>
+    <w:p>
+      <w:pPr>
+        <w:keepNext/>
+        <w:rPr>
+          <w:rFonts w:ascii="Arial" w:hAnsi="Arial" w:cs="Arial"/>
+        </w:rPr>
+      </w:pPr>
+      <w:r>
+        <w:rPr>
+          <w:rFonts w:ascii="Arial" w:hAnsi="Arial" w:cs="Arial"/>
+          <w:noProof/>
+          <w:lang w:eastAsia="en-US"/>
+        </w:rPr>
         <w:lastRenderedPageBreak/>
-        <w:t>State Chart</w:t>
-      </w:r>
-      <w:bookmarkEnd w:id="35"/>
-    </w:p>
-    <w:p>
-      <w:pPr>
-        <w:ind w:left="720"/>
-        <w:rPr>
-          <w:rFonts w:ascii="Arial" w:hAnsi="Arial" w:cs="Arial"/>
-          <w:sz w:val="24"/>
-          <w:szCs w:val="24"/>
-        </w:rPr>
-      </w:pPr>
-      <w:r>
-        <w:rPr>
-          <w:rFonts w:ascii="Arial" w:hAnsi="Arial" w:cs="Arial"/>
-          <w:sz w:val="24"/>
-          <w:szCs w:val="24"/>
-        </w:rPr>
-        <w:t xml:space="preserve">The following state chart shows the various stages the system will be in by the </w:t>
-      </w:r>
-      <w:proofErr w:type="spellStart"/>
-      <w:r>
-        <w:rPr>
-          <w:rFonts w:ascii="Arial" w:hAnsi="Arial" w:cs="Arial"/>
-          <w:sz w:val="24"/>
-          <w:szCs w:val="24"/>
-        </w:rPr>
-        <w:t>AccountController</w:t>
-      </w:r>
-      <w:proofErr w:type="spellEnd"/>
-      <w:r>
-        <w:rPr>
-          <w:rFonts w:ascii="Arial" w:hAnsi="Arial" w:cs="Arial"/>
-          <w:sz w:val="24"/>
-          <w:szCs w:val="24"/>
-        </w:rPr>
-        <w:t xml:space="preserve"> class</w:t>
-      </w:r>
-    </w:p>
-    <w:p>
-      <w:pPr>
-        <w:keepNext/>
-        <w:rPr>
-          <w:rFonts w:ascii="Arial" w:hAnsi="Arial" w:cs="Arial"/>
-        </w:rPr>
-      </w:pPr>
-      <w:r>
-        <w:rPr>
-          <w:rFonts w:ascii="Arial" w:hAnsi="Arial" w:cs="Arial"/>
-          <w:noProof/>
-          <w:lang w:eastAsia="en-US"/>
-        </w:rPr>
         <w:drawing>
-          <wp:inline distT="0" distB="0" distL="0" distR="0" wp14:anchorId="63A3A204" wp14:editId="178B5D2E">
+          <wp:inline distT="0" distB="0" distL="0" distR="0" wp14:anchorId="3A2A3F3A" wp14:editId="01C86333">
             <wp:extent cx="5943600" cy="5400032"/>
             <wp:effectExtent l="0" t="0" r="0" b="0"/>
             <wp:docPr id="8" name="Picture 8"/>
@@ -8666,8 +8576,8 @@
           <w:szCs w:val="32"/>
         </w:rPr>
       </w:pPr>
-      <w:bookmarkStart w:id="36" w:name="_Toc363063352"/>
-      <w:bookmarkStart w:id="37" w:name="_Toc363394261"/>
+      <w:bookmarkStart w:id="35" w:name="_Toc363063352"/>
+      <w:bookmarkStart w:id="36" w:name="_Toc363394261"/>
       <w:r>
         <w:rPr>
           <w:rFonts w:cs="Arial"/>
@@ -8676,8 +8586,8 @@
         </w:rPr>
         <w:t>Rational</w:t>
       </w:r>
+      <w:bookmarkEnd w:id="35"/>
       <w:bookmarkEnd w:id="36"/>
-      <w:bookmarkEnd w:id="37"/>
       <w:r>
         <w:rPr>
           <w:rFonts w:cs="Arial"/>
@@ -8750,7 +8660,6 @@
           <w:sz w:val="24"/>
           <w:szCs w:val="24"/>
         </w:rPr>
-        <w:lastRenderedPageBreak/>
         <w:t>Key Features</w:t>
       </w:r>
       <w:r>
@@ -8780,6 +8689,7 @@
           <w:rFonts w:cs="Arial"/>
           <w:sz w:val="24"/>
         </w:rPr>
+        <w:lastRenderedPageBreak/>
         <w:t>Centralized information: Provide brewer’s anytime access to personal brewing data.</w:t>
       </w:r>
     </w:p>
@@ -8803,6 +8713,124 @@
         </w:rPr>
         <w:t>Increase Accessibility and efficiency: Accommodate various field devices and communication among home brewers.</w:t>
       </w:r>
+    </w:p>
+    <w:p>
+      <w:pPr>
+        <w:pStyle w:val="BulletHierarchy-UseThis-OfficialBulletSetup"/>
+        <w:numPr>
+          <w:ilvl w:val="0"/>
+          <w:numId w:val="0"/>
+        </w:numPr>
+        <w:ind w:left="1440"/>
+        <w:rPr>
+          <w:rFonts w:cs="Arial"/>
+          <w:sz w:val="24"/>
+        </w:rPr>
+      </w:pPr>
+    </w:p>
+    <w:p>
+      <w:pPr>
+        <w:pStyle w:val="Heading1"/>
+        <w:numPr>
+          <w:ilvl w:val="0"/>
+          <w:numId w:val="1"/>
+        </w:numPr>
+        <w:rPr>
+          <w:rFonts w:cs="Arial"/>
+          <w:sz w:val="32"/>
+          <w:szCs w:val="32"/>
+        </w:rPr>
+      </w:pPr>
+      <w:r>
+        <w:rPr>
+          <w:rFonts w:cs="Arial"/>
+          <w:sz w:val="32"/>
+          <w:szCs w:val="32"/>
+        </w:rPr>
+        <w:t>Conclusion</w:t>
+      </w:r>
+    </w:p>
+    <w:p/>
+    <w:p/>
+    <w:p>
+      <w:pPr>
+        <w:pStyle w:val="BodyText"/>
+        <w:rPr>
+          <w:rFonts w:ascii="Arial" w:hAnsi="Arial" w:cs="Arial"/>
+          <w:sz w:val="24"/>
+          <w:szCs w:val="24"/>
+        </w:rPr>
+      </w:pPr>
+      <w:r>
+        <w:rPr>
+          <w:rFonts w:ascii="Arial" w:hAnsi="Arial" w:cs="Arial"/>
+          <w:sz w:val="24"/>
+          <w:szCs w:val="24"/>
+        </w:rPr>
+        <w:t xml:space="preserve">As with all software projects, there are many additional features we wanted to design and implement, but never completed due to time. Despite this, we believe the functionality in the system allows users to accomplish their home brewing goals and </w:t>
+      </w:r>
+      <w:r>
+        <w:rPr>
+          <w:rFonts w:ascii="Arial" w:hAnsi="Arial" w:cs="Arial"/>
+          <w:sz w:val="24"/>
+          <w:szCs w:val="24"/>
+        </w:rPr>
+        <w:t>have fun at the same time.</w:t>
+      </w:r>
+    </w:p>
+    <w:p>
+      <w:pPr>
+        <w:pStyle w:val="BodyText"/>
+        <w:rPr>
+          <w:rFonts w:ascii="Arial" w:hAnsi="Arial" w:cs="Arial"/>
+          <w:sz w:val="24"/>
+          <w:szCs w:val="24"/>
+        </w:rPr>
+      </w:pPr>
+    </w:p>
+    <w:p>
+      <w:pPr>
+        <w:pStyle w:val="BodyText"/>
+        <w:rPr>
+          <w:rFonts w:ascii="Arial" w:hAnsi="Arial" w:cs="Arial"/>
+          <w:sz w:val="24"/>
+          <w:szCs w:val="24"/>
+        </w:rPr>
+      </w:pPr>
+      <w:r>
+        <w:rPr>
+          <w:rFonts w:ascii="Arial" w:hAnsi="Arial" w:cs="Arial"/>
+          <w:sz w:val="24"/>
+          <w:szCs w:val="24"/>
+        </w:rPr>
+        <w:t>Additionally, the design described in this document allows the brewers buddy website to function in a scalable and secure manner while also allowing social i</w:t>
+      </w:r>
+      <w:r>
+        <w:rPr>
+          <w:rFonts w:ascii="Arial" w:hAnsi="Arial" w:cs="Arial"/>
+          <w:sz w:val="24"/>
+          <w:szCs w:val="24"/>
+        </w:rPr>
+        <w:t>n</w:t>
+      </w:r>
+      <w:r>
+        <w:rPr>
+          <w:rFonts w:ascii="Arial" w:hAnsi="Arial" w:cs="Arial"/>
+          <w:sz w:val="24"/>
+          <w:szCs w:val="24"/>
+        </w:rPr>
+        <w:t>teraction. It accomplishes the goals we set out to achieve and would allow the system to expand</w:t>
+      </w:r>
+      <w:r>
+        <w:rPr>
+          <w:rFonts w:ascii="Arial" w:hAnsi="Arial" w:cs="Arial"/>
+          <w:sz w:val="24"/>
+          <w:szCs w:val="24"/>
+        </w:rPr>
+        <w:t xml:space="preserve"> in the future.</w:t>
+      </w:r>
+      <w:bookmarkStart w:id="37" w:name="_GoBack"/>
+      <w:bookmarkEnd w:id="37"/>
     </w:p>
     <w:p/>
     <w:sectPr>
@@ -8820,7 +8848,7 @@
 </file>
 
 <file path=word/endnotes.xml><?xml version="1.0" encoding="utf-8"?>
-<w:endnotes xmlns:wpc="http://schemas.microsoft.com/office/word/2010/wordprocessingCanvas" xmlns:mc="http://schemas.openxmlformats.org/markup-compatibility/2006" xmlns:o="urn:schemas-microsoft-com:office:office" xmlns:r="http://schemas.openxmlformats.org/officeDocument/2006/relationships" xmlns:m="http://schemas.openxmlformats.org/officeDocument/2006/math" xmlns:v="urn:schemas-microsoft-com:vml" xmlns:wp14="http://schemas.microsoft.com/office/word/2010/wordprocessingDrawing" xmlns:wp="http://schemas.openxmlformats.org/drawingml/2006/wordprocessingDrawing" xmlns:w10="urn:schemas-microsoft-com:office:word" xmlns:w="http://schemas.openxmlformats.org/wordprocessingml/2006/main" xmlns:w14="http://schemas.microsoft.com/office/word/2010/wordml" xmlns:wpg="http://schemas.microsoft.com/office/word/2010/wordprocessingGroup" xmlns:wpi="http://schemas.microsoft.com/office/word/2010/wordprocessingInk" xmlns:wne="http://schemas.microsoft.com/office/word/2006/wordml" xmlns:wps="http://schemas.microsoft.com/office/word/2010/wordprocessingShape" mc:Ignorable="w14 wp14">
+<w:endnotes xmlns:wpc="http://schemas.microsoft.com/office/word/2010/wordprocessingCanvas" xmlns:mo="http://schemas.microsoft.com/office/mac/office/2008/main" xmlns:mc="http://schemas.openxmlformats.org/markup-compatibility/2006" xmlns:mv="urn:schemas-microsoft-com:mac:vml" xmlns:o="urn:schemas-microsoft-com:office:office" xmlns:r="http://schemas.openxmlformats.org/officeDocument/2006/relationships" xmlns:m="http://schemas.openxmlformats.org/officeDocument/2006/math" xmlns:v="urn:schemas-microsoft-com:vml" xmlns:wp14="http://schemas.microsoft.com/office/word/2010/wordprocessingDrawing" xmlns:wp="http://schemas.openxmlformats.org/drawingml/2006/wordprocessingDrawing" xmlns:w10="urn:schemas-microsoft-com:office:word" xmlns:w="http://schemas.openxmlformats.org/wordprocessingml/2006/main" xmlns:w14="http://schemas.microsoft.com/office/word/2010/wordml" xmlns:wpg="http://schemas.microsoft.com/office/word/2010/wordprocessingGroup" xmlns:wpi="http://schemas.microsoft.com/office/word/2010/wordprocessingInk" xmlns:wne="http://schemas.microsoft.com/office/word/2006/wordml" xmlns:wps="http://schemas.microsoft.com/office/word/2010/wordprocessingShape" mc:Ignorable="w14 wp14">
   <w:endnote w:type="separator" w:id="-1">
     <w:p>
       <w:pPr>
@@ -8845,7 +8873,7 @@
 </file>
 
 <file path=word/footnotes.xml><?xml version="1.0" encoding="utf-8"?>
-<w:footnotes xmlns:wpc="http://schemas.microsoft.com/office/word/2010/wordprocessingCanvas" xmlns:mc="http://schemas.openxmlformats.org/markup-compatibility/2006" xmlns:o="urn:schemas-microsoft-com:office:office" xmlns:r="http://schemas.openxmlformats.org/officeDocument/2006/relationships" xmlns:m="http://schemas.openxmlformats.org/officeDocument/2006/math" xmlns:v="urn:schemas-microsoft-com:vml" xmlns:wp14="http://schemas.microsoft.com/office/word/2010/wordprocessingDrawing" xmlns:wp="http://schemas.openxmlformats.org/drawingml/2006/wordprocessingDrawing" xmlns:w10="urn:schemas-microsoft-com:office:word" xmlns:w="http://schemas.openxmlformats.org/wordprocessingml/2006/main" xmlns:w14="http://schemas.microsoft.com/office/word/2010/wordml" xmlns:wpg="http://schemas.microsoft.com/office/word/2010/wordprocessingGroup" xmlns:wpi="http://schemas.microsoft.com/office/word/2010/wordprocessingInk" xmlns:wne="http://schemas.microsoft.com/office/word/2006/wordml" xmlns:wps="http://schemas.microsoft.com/office/word/2010/wordprocessingShape" mc:Ignorable="w14 wp14">
+<w:footnotes xmlns:wpc="http://schemas.microsoft.com/office/word/2010/wordprocessingCanvas" xmlns:mo="http://schemas.microsoft.com/office/mac/office/2008/main" xmlns:mc="http://schemas.openxmlformats.org/markup-compatibility/2006" xmlns:mv="urn:schemas-microsoft-com:mac:vml" xmlns:o="urn:schemas-microsoft-com:office:office" xmlns:r="http://schemas.openxmlformats.org/officeDocument/2006/relationships" xmlns:m="http://schemas.openxmlformats.org/officeDocument/2006/math" xmlns:v="urn:schemas-microsoft-com:vml" xmlns:wp14="http://schemas.microsoft.com/office/word/2010/wordprocessingDrawing" xmlns:wp="http://schemas.openxmlformats.org/drawingml/2006/wordprocessingDrawing" xmlns:w10="urn:schemas-microsoft-com:office:word" xmlns:w="http://schemas.openxmlformats.org/wordprocessingml/2006/main" xmlns:w14="http://schemas.microsoft.com/office/word/2010/wordml" xmlns:wpg="http://schemas.microsoft.com/office/word/2010/wordprocessingGroup" xmlns:wpi="http://schemas.microsoft.com/office/word/2010/wordprocessingInk" xmlns:wne="http://schemas.microsoft.com/office/word/2006/wordml" xmlns:wps="http://schemas.microsoft.com/office/word/2010/wordprocessingShape" mc:Ignorable="w14 wp14">
   <w:footnote w:type="separator" w:id="-1">
     <w:p>
       <w:pPr>
@@ -8870,7 +8898,7 @@
 </file>
 
 <file path=word/header1.xml><?xml version="1.0" encoding="utf-8"?>
-<w:hdr xmlns:wpc="http://schemas.microsoft.com/office/word/2010/wordprocessingCanvas" xmlns:mc="http://schemas.openxmlformats.org/markup-compatibility/2006" xmlns:o="urn:schemas-microsoft-com:office:office" xmlns:r="http://schemas.openxmlformats.org/officeDocument/2006/relationships" xmlns:m="http://schemas.openxmlformats.org/officeDocument/2006/math" xmlns:v="urn:schemas-microsoft-com:vml" xmlns:wp14="http://schemas.microsoft.com/office/word/2010/wordprocessingDrawing" xmlns:wp="http://schemas.openxmlformats.org/drawingml/2006/wordprocessingDrawing" xmlns:w10="urn:schemas-microsoft-com:office:word" xmlns:w="http://schemas.openxmlformats.org/wordprocessingml/2006/main" xmlns:w14="http://schemas.microsoft.com/office/word/2010/wordml" xmlns:wpg="http://schemas.microsoft.com/office/word/2010/wordprocessingGroup" xmlns:wpi="http://schemas.microsoft.com/office/word/2010/wordprocessingInk" xmlns:wne="http://schemas.microsoft.com/office/word/2006/wordml" xmlns:wps="http://schemas.microsoft.com/office/word/2010/wordprocessingShape" mc:Ignorable="w14 wp14">
+<w:hdr xmlns:wpc="http://schemas.microsoft.com/office/word/2010/wordprocessingCanvas" xmlns:mo="http://schemas.microsoft.com/office/mac/office/2008/main" xmlns:mc="http://schemas.openxmlformats.org/markup-compatibility/2006" xmlns:mv="urn:schemas-microsoft-com:mac:vml" xmlns:o="urn:schemas-microsoft-com:office:office" xmlns:r="http://schemas.openxmlformats.org/officeDocument/2006/relationships" xmlns:m="http://schemas.openxmlformats.org/officeDocument/2006/math" xmlns:v="urn:schemas-microsoft-com:vml" xmlns:wp14="http://schemas.microsoft.com/office/word/2010/wordprocessingDrawing" xmlns:wp="http://schemas.openxmlformats.org/drawingml/2006/wordprocessingDrawing" xmlns:w10="urn:schemas-microsoft-com:office:word" xmlns:w="http://schemas.openxmlformats.org/wordprocessingml/2006/main" xmlns:w14="http://schemas.microsoft.com/office/word/2010/wordml" xmlns:wpg="http://schemas.microsoft.com/office/word/2010/wordprocessingGroup" xmlns:wpi="http://schemas.microsoft.com/office/word/2010/wordprocessingInk" xmlns:wne="http://schemas.microsoft.com/office/word/2006/wordml" xmlns:wps="http://schemas.microsoft.com/office/word/2010/wordprocessingShape" mc:Ignorable="w14 wp14">
   <w:p>
     <w:pPr>
       <w:rPr>
@@ -8929,7 +8957,7 @@
 </file>
 
 <file path=word/header2.xml><?xml version="1.0" encoding="utf-8"?>
-<w:hdr xmlns:wpc="http://schemas.microsoft.com/office/word/2010/wordprocessingCanvas" xmlns:mc="http://schemas.openxmlformats.org/markup-compatibility/2006" xmlns:o="urn:schemas-microsoft-com:office:office" xmlns:r="http://schemas.openxmlformats.org/officeDocument/2006/relationships" xmlns:m="http://schemas.openxmlformats.org/officeDocument/2006/math" xmlns:v="urn:schemas-microsoft-com:vml" xmlns:wp14="http://schemas.microsoft.com/office/word/2010/wordprocessingDrawing" xmlns:wp="http://schemas.openxmlformats.org/drawingml/2006/wordprocessingDrawing" xmlns:w10="urn:schemas-microsoft-com:office:word" xmlns:w="http://schemas.openxmlformats.org/wordprocessingml/2006/main" xmlns:w14="http://schemas.microsoft.com/office/word/2010/wordml" xmlns:wpg="http://schemas.microsoft.com/office/word/2010/wordprocessingGroup" xmlns:wpi="http://schemas.microsoft.com/office/word/2010/wordprocessingInk" xmlns:wne="http://schemas.microsoft.com/office/word/2006/wordml" xmlns:wps="http://schemas.microsoft.com/office/word/2010/wordprocessingShape" mc:Ignorable="w14 wp14">
+<w:hdr xmlns:wpc="http://schemas.microsoft.com/office/word/2010/wordprocessingCanvas" xmlns:mo="http://schemas.microsoft.com/office/mac/office/2008/main" xmlns:mc="http://schemas.openxmlformats.org/markup-compatibility/2006" xmlns:mv="urn:schemas-microsoft-com:mac:vml" xmlns:o="urn:schemas-microsoft-com:office:office" xmlns:r="http://schemas.openxmlformats.org/officeDocument/2006/relationships" xmlns:m="http://schemas.openxmlformats.org/officeDocument/2006/math" xmlns:v="urn:schemas-microsoft-com:vml" xmlns:wp14="http://schemas.microsoft.com/office/word/2010/wordprocessingDrawing" xmlns:wp="http://schemas.openxmlformats.org/drawingml/2006/wordprocessingDrawing" xmlns:w10="urn:schemas-microsoft-com:office:word" xmlns:w="http://schemas.openxmlformats.org/wordprocessingml/2006/main" xmlns:w14="http://schemas.microsoft.com/office/word/2010/wordml" xmlns:wpg="http://schemas.microsoft.com/office/word/2010/wordprocessingGroup" xmlns:wpi="http://schemas.microsoft.com/office/word/2010/wordprocessingInk" xmlns:wne="http://schemas.microsoft.com/office/word/2006/wordml" xmlns:wps="http://schemas.microsoft.com/office/word/2010/wordprocessingShape" mc:Ignorable="w14 wp14">
   <w:tbl>
     <w:tblPr>
       <w:tblW w:w="0" w:type="auto"/>
@@ -8952,11 +8980,9 @@
           </w:tcBorders>
         </w:tcPr>
         <w:p>
-          <w:proofErr w:type="spellStart"/>
           <w:r>
             <w:t>BrewersBuddy</w:t>
           </w:r>
-          <w:proofErr w:type="spellEnd"/>
         </w:p>
       </w:tc>
       <w:tc>
@@ -9036,7 +9062,7 @@
 </file>
 
 <file path=word/numbering.xml><?xml version="1.0" encoding="utf-8"?>
-<w:numbering xmlns:wpc="http://schemas.microsoft.com/office/word/2010/wordprocessingCanvas" xmlns:mc="http://schemas.openxmlformats.org/markup-compatibility/2006" xmlns:o="urn:schemas-microsoft-com:office:office" xmlns:r="http://schemas.openxmlformats.org/officeDocument/2006/relationships" xmlns:m="http://schemas.openxmlformats.org/officeDocument/2006/math" xmlns:v="urn:schemas-microsoft-com:vml" xmlns:wp14="http://schemas.microsoft.com/office/word/2010/wordprocessingDrawing" xmlns:wp="http://schemas.openxmlformats.org/drawingml/2006/wordprocessingDrawing" xmlns:w10="urn:schemas-microsoft-com:office:word" xmlns:w="http://schemas.openxmlformats.org/wordprocessingml/2006/main" xmlns:w14="http://schemas.microsoft.com/office/word/2010/wordml" xmlns:wpg="http://schemas.microsoft.com/office/word/2010/wordprocessingGroup" xmlns:wpi="http://schemas.microsoft.com/office/word/2010/wordprocessingInk" xmlns:wne="http://schemas.microsoft.com/office/word/2006/wordml" xmlns:wps="http://schemas.microsoft.com/office/word/2010/wordprocessingShape" mc:Ignorable="w14 wp14">
+<w:numbering xmlns:wpc="http://schemas.microsoft.com/office/word/2010/wordprocessingCanvas" xmlns:mo="http://schemas.microsoft.com/office/mac/office/2008/main" xmlns:mc="http://schemas.openxmlformats.org/markup-compatibility/2006" xmlns:mv="urn:schemas-microsoft-com:mac:vml" xmlns:o="urn:schemas-microsoft-com:office:office" xmlns:r="http://schemas.openxmlformats.org/officeDocument/2006/relationships" xmlns:m="http://schemas.openxmlformats.org/officeDocument/2006/math" xmlns:v="urn:schemas-microsoft-com:vml" xmlns:wp14="http://schemas.microsoft.com/office/word/2010/wordprocessingDrawing" xmlns:wp="http://schemas.openxmlformats.org/drawingml/2006/wordprocessingDrawing" xmlns:w10="urn:schemas-microsoft-com:office:word" xmlns:w="http://schemas.openxmlformats.org/wordprocessingml/2006/main" xmlns:w14="http://schemas.microsoft.com/office/word/2010/wordml" xmlns:wpg="http://schemas.microsoft.com/office/word/2010/wordprocessingGroup" xmlns:wpi="http://schemas.microsoft.com/office/word/2010/wordprocessingInk" xmlns:wne="http://schemas.microsoft.com/office/word/2006/wordml" xmlns:wps="http://schemas.microsoft.com/office/word/2010/wordprocessingShape" mc:Ignorable="w14 wp14">
   <w:abstractNum w:abstractNumId="0">
     <w:nsid w:val="00000001"/>
     <w:multiLevelType w:val="multilevel"/>
@@ -15119,7 +15145,7 @@
     </w:rPrDefault>
     <w:pPrDefault/>
   </w:docDefaults>
-  <w:latentStyles w:defLockedState="0" w:defUIPriority="99" w:defSemiHidden="1" w:defUnhideWhenUsed="1" w:defQFormat="0" w:count="267">
+  <w:latentStyles w:defLockedState="0" w:defUIPriority="99" w:defSemiHidden="1" w:defUnhideWhenUsed="1" w:defQFormat="0" w:count="276">
     <w:lsdException w:name="Normal" w:semiHidden="0" w:uiPriority="0" w:unhideWhenUsed="0" w:qFormat="1"/>
     <w:lsdException w:name="heading 1" w:semiHidden="0" w:uiPriority="0" w:unhideWhenUsed="0" w:qFormat="1"/>
     <w:lsdException w:name="heading 2" w:semiHidden="0" w:uiPriority="0" w:unhideWhenUsed="0" w:qFormat="1"/>
@@ -16929,7 +16955,7 @@
 </file>
 
 <file path=word/stylesWithEffects.xml><?xml version="1.0" encoding="utf-8"?>
-<w:styles xmlns:wpc="http://schemas.microsoft.com/office/word/2010/wordprocessingCanvas" xmlns:mc="http://schemas.openxmlformats.org/markup-compatibility/2006" xmlns:o="urn:schemas-microsoft-com:office:office" xmlns:r="http://schemas.openxmlformats.org/officeDocument/2006/relationships" xmlns:m="http://schemas.openxmlformats.org/officeDocument/2006/math" xmlns:v="urn:schemas-microsoft-com:vml" xmlns:wp14="http://schemas.microsoft.com/office/word/2010/wordprocessingDrawing" xmlns:wp="http://schemas.openxmlformats.org/drawingml/2006/wordprocessingDrawing" xmlns:w10="urn:schemas-microsoft-com:office:word" xmlns:w="http://schemas.openxmlformats.org/wordprocessingml/2006/main" xmlns:w14="http://schemas.microsoft.com/office/word/2010/wordml" xmlns:wpg="http://schemas.microsoft.com/office/word/2010/wordprocessingGroup" xmlns:wpi="http://schemas.microsoft.com/office/word/2010/wordprocessingInk" xmlns:wne="http://schemas.microsoft.com/office/word/2006/wordml" xmlns:wps="http://schemas.microsoft.com/office/word/2010/wordprocessingShape" mc:Ignorable="w14 wp14">
+<w:styles xmlns:wpc="http://schemas.microsoft.com/office/word/2010/wordprocessingCanvas" xmlns:mo="http://schemas.microsoft.com/office/mac/office/2008/main" xmlns:mc="http://schemas.openxmlformats.org/markup-compatibility/2006" xmlns:mv="urn:schemas-microsoft-com:mac:vml" xmlns:o="urn:schemas-microsoft-com:office:office" xmlns:r="http://schemas.openxmlformats.org/officeDocument/2006/relationships" xmlns:m="http://schemas.openxmlformats.org/officeDocument/2006/math" xmlns:v="urn:schemas-microsoft-com:vml" xmlns:wp14="http://schemas.microsoft.com/office/word/2010/wordprocessingDrawing" xmlns:wp="http://schemas.openxmlformats.org/drawingml/2006/wordprocessingDrawing" xmlns:w10="urn:schemas-microsoft-com:office:word" xmlns:w="http://schemas.openxmlformats.org/wordprocessingml/2006/main" xmlns:w14="http://schemas.microsoft.com/office/word/2010/wordml" xmlns:wpg="http://schemas.microsoft.com/office/word/2010/wordprocessingGroup" xmlns:wpi="http://schemas.microsoft.com/office/word/2010/wordprocessingInk" xmlns:wne="http://schemas.microsoft.com/office/word/2006/wordml" xmlns:wps="http://schemas.microsoft.com/office/word/2010/wordprocessingShape" mc:Ignorable="w14 wp14">
   <w:docDefaults>
     <w:rPrDefault>
       <w:rPr>
@@ -16939,7 +16965,7 @@
     </w:rPrDefault>
     <w:pPrDefault/>
   </w:docDefaults>
-  <w:latentStyles w:defLockedState="0" w:defUIPriority="99" w:defSemiHidden="1" w:defUnhideWhenUsed="1" w:defQFormat="0" w:count="267">
+  <w:latentStyles w:defLockedState="0" w:defUIPriority="99" w:defSemiHidden="1" w:defUnhideWhenUsed="1" w:defQFormat="0" w:count="276">
     <w:lsdException w:name="Normal" w:semiHidden="0" w:uiPriority="0" w:unhideWhenUsed="0" w:qFormat="1"/>
     <w:lsdException w:name="heading 1" w:semiHidden="0" w:uiPriority="0" w:unhideWhenUsed="0" w:qFormat="1"/>
     <w:lsdException w:name="heading 2" w:semiHidden="0" w:uiPriority="0" w:unhideWhenUsed="0" w:qFormat="1"/>

</xml_diff>

<commit_message>
Fix a typo in the detailed design diagram.
</commit_message>
<xml_diff>
--- a/design/Software Architecture Document.docx
+++ b/design/Software Architecture Document.docx
@@ -102,77 +102,79 @@
           <w:sz w:val="28"/>
           <w:szCs w:val="28"/>
         </w:rPr>
-        <w:t>Geoffrey Blogref</w:t>
-      </w:r>
-    </w:p>
-    <w:p>
-      <w:pPr>
-        <w:jc w:val="right"/>
+        <w:t xml:space="preserve">Geoffrey </w:t>
+      </w:r>
+      <w:proofErr w:type="spellStart"/>
+      <w:r>
         <w:rPr>
           <w:rFonts w:ascii="Arial" w:hAnsi="Arial" w:cs="Arial"/>
           <w:sz w:val="28"/>
           <w:szCs w:val="28"/>
         </w:rPr>
-      </w:pPr>
-      <w:r>
+        <w:t>Blogref</w:t>
+      </w:r>
+      <w:proofErr w:type="spellEnd"/>
+    </w:p>
+    <w:p>
+      <w:pPr>
+        <w:jc w:val="right"/>
         <w:rPr>
           <w:rFonts w:ascii="Arial" w:hAnsi="Arial" w:cs="Arial"/>
           <w:sz w:val="28"/>
           <w:szCs w:val="28"/>
         </w:rPr>
-        <w:t>Gregg Ideus</w:t>
-      </w:r>
-    </w:p>
-    <w:p>
-      <w:pPr>
-        <w:jc w:val="right"/>
+      </w:pPr>
+      <w:r>
         <w:rPr>
           <w:rFonts w:ascii="Arial" w:hAnsi="Arial" w:cs="Arial"/>
           <w:sz w:val="28"/>
           <w:szCs w:val="28"/>
         </w:rPr>
-      </w:pPr>
+        <w:t xml:space="preserve">Gregg </w:t>
+      </w:r>
+      <w:proofErr w:type="spellStart"/>
       <w:r>
         <w:rPr>
           <w:rFonts w:ascii="Arial" w:hAnsi="Arial" w:cs="Arial"/>
           <w:sz w:val="28"/>
           <w:szCs w:val="28"/>
         </w:rPr>
-        <w:t>Jonath</w:t>
-      </w:r>
-      <w:r>
+        <w:t>Ideus</w:t>
+      </w:r>
+      <w:proofErr w:type="spellEnd"/>
+    </w:p>
+    <w:p>
+      <w:pPr>
+        <w:jc w:val="right"/>
         <w:rPr>
           <w:rFonts w:ascii="Arial" w:hAnsi="Arial" w:cs="Arial"/>
           <w:sz w:val="28"/>
           <w:szCs w:val="28"/>
         </w:rPr>
-        <w:t>a</w:t>
-      </w:r>
+      </w:pPr>
       <w:r>
         <w:rPr>
           <w:rFonts w:ascii="Arial" w:hAnsi="Arial" w:cs="Arial"/>
           <w:sz w:val="28"/>
           <w:szCs w:val="28"/>
         </w:rPr>
-        <w:t>n Parise</w:t>
-      </w:r>
-    </w:p>
-    <w:p>
-      <w:pPr>
-        <w:jc w:val="right"/>
+        <w:t>Jonath</w:t>
+      </w:r>
+      <w:r>
         <w:rPr>
           <w:rFonts w:ascii="Arial" w:hAnsi="Arial" w:cs="Arial"/>
           <w:sz w:val="28"/>
           <w:szCs w:val="28"/>
         </w:rPr>
-      </w:pPr>
+        <w:t>a</w:t>
+      </w:r>
       <w:r>
         <w:rPr>
           <w:rFonts w:ascii="Arial" w:hAnsi="Arial" w:cs="Arial"/>
           <w:sz w:val="28"/>
           <w:szCs w:val="28"/>
         </w:rPr>
-        <w:t>John Pistorius</w:t>
+        <w:t>n Parise</w:t>
       </w:r>
     </w:p>
     <w:p>
@@ -190,8 +192,46 @@
           <w:sz w:val="28"/>
           <w:szCs w:val="28"/>
         </w:rPr>
-        <w:t>Steve Platz</w:t>
-      </w:r>
+        <w:t xml:space="preserve">John </w:t>
+      </w:r>
+      <w:proofErr w:type="spellStart"/>
+      <w:r>
+        <w:rPr>
+          <w:rFonts w:ascii="Arial" w:hAnsi="Arial" w:cs="Arial"/>
+          <w:sz w:val="28"/>
+          <w:szCs w:val="28"/>
+        </w:rPr>
+        <w:t>Pistorius</w:t>
+      </w:r>
+      <w:proofErr w:type="spellEnd"/>
+    </w:p>
+    <w:p>
+      <w:pPr>
+        <w:jc w:val="right"/>
+        <w:rPr>
+          <w:rFonts w:ascii="Arial" w:hAnsi="Arial" w:cs="Arial"/>
+          <w:sz w:val="28"/>
+          <w:szCs w:val="28"/>
+        </w:rPr>
+      </w:pPr>
+      <w:r>
+        <w:rPr>
+          <w:rFonts w:ascii="Arial" w:hAnsi="Arial" w:cs="Arial"/>
+          <w:sz w:val="28"/>
+          <w:szCs w:val="28"/>
+        </w:rPr>
+        <w:t xml:space="preserve">Steve </w:t>
+      </w:r>
+      <w:proofErr w:type="spellStart"/>
+      <w:r>
+        <w:rPr>
+          <w:rFonts w:ascii="Arial" w:hAnsi="Arial" w:cs="Arial"/>
+          <w:sz w:val="28"/>
+          <w:szCs w:val="28"/>
+        </w:rPr>
+        <w:t>Platz</w:t>
+      </w:r>
+      <w:proofErr w:type="spellEnd"/>
     </w:p>
     <w:p>
       <w:pPr>
@@ -2843,7 +2883,25 @@
           <w:sz w:val="24"/>
           <w:szCs w:val="24"/>
         </w:rPr>
-        <w:t>tectural decisions which have been made on the system.</w:t>
+        <w:t xml:space="preserve">tectural </w:t>
+      </w:r>
+      <w:proofErr w:type="gramStart"/>
+      <w:r>
+        <w:rPr>
+          <w:rFonts w:ascii="Arial" w:hAnsi="Arial" w:cs="Arial"/>
+          <w:sz w:val="24"/>
+          <w:szCs w:val="24"/>
+        </w:rPr>
+        <w:t>decisions which</w:t>
+      </w:r>
+      <w:proofErr w:type="gramEnd"/>
+      <w:r>
+        <w:rPr>
+          <w:rFonts w:ascii="Arial" w:hAnsi="Arial" w:cs="Arial"/>
+          <w:sz w:val="24"/>
+          <w:szCs w:val="24"/>
+        </w:rPr>
+        <w:t xml:space="preserve"> have been made on the system.</w:t>
       </w:r>
     </w:p>
     <w:p>
@@ -3202,7 +3260,25 @@
           <w:sz w:val="24"/>
           <w:szCs w:val="24"/>
         </w:rPr>
-        <w:t>This system was designed using a standard three tiered architecture, with a Presentation Layer, Business Layer</w:t>
+        <w:t xml:space="preserve">This system was designed using a standard </w:t>
+      </w:r>
+      <w:proofErr w:type="gramStart"/>
+      <w:r>
+        <w:rPr>
+          <w:rFonts w:ascii="Arial" w:hAnsi="Arial" w:cs="Arial"/>
+          <w:sz w:val="24"/>
+          <w:szCs w:val="24"/>
+        </w:rPr>
+        <w:t>three tiered</w:t>
+      </w:r>
+      <w:proofErr w:type="gramEnd"/>
+      <w:r>
+        <w:rPr>
+          <w:rFonts w:ascii="Arial" w:hAnsi="Arial" w:cs="Arial"/>
+          <w:sz w:val="24"/>
+          <w:szCs w:val="24"/>
+        </w:rPr>
+        <w:t xml:space="preserve"> architecture, with a Presentation Layer, Business Layer</w:t>
       </w:r>
       <w:r>
         <w:rPr>
@@ -3932,7 +4008,25 @@
           <w:sz w:val="24"/>
           <w:szCs w:val="24"/>
         </w:rPr>
-        <w:t>er’s to keep track of their brew data and make it easily accessible for them.  The brewer’s data is stored in a database and is accessible from many platforms over the internet. Using various devices (computers, tablets, and smartphones) users can view their recipes, batches, and inventory.</w:t>
+        <w:t xml:space="preserve">er’s to keep track of their brew data and make it easily accessible for them.  The brewer’s data is stored in a database and is accessible from many platforms over the </w:t>
+      </w:r>
+      <w:proofErr w:type="gramStart"/>
+      <w:r>
+        <w:rPr>
+          <w:rFonts w:ascii="Arial" w:eastAsia="Calibri" w:hAnsi="Arial" w:cs="Arial"/>
+          <w:sz w:val="24"/>
+          <w:szCs w:val="24"/>
+        </w:rPr>
+        <w:t>internet</w:t>
+      </w:r>
+      <w:proofErr w:type="gramEnd"/>
+      <w:r>
+        <w:rPr>
+          <w:rFonts w:ascii="Arial" w:eastAsia="Calibri" w:hAnsi="Arial" w:cs="Arial"/>
+          <w:sz w:val="24"/>
+          <w:szCs w:val="24"/>
+        </w:rPr>
+        <w:t>. Using various devices (computers, tablets, and smartphones) users can view their recipes, batches, and inventory.</w:t>
       </w:r>
     </w:p>
     <w:p>
@@ -6344,6 +6438,7 @@
           <w:rFonts w:ascii="Arial" w:hAnsi="Arial" w:cs="Arial"/>
         </w:rPr>
       </w:pPr>
+      <w:bookmarkStart w:id="22" w:name="_GoBack"/>
       <w:r>
         <w:rPr>
           <w:rFonts w:ascii="Arial" w:hAnsi="Arial" w:cs="Arial"/>
@@ -6352,10 +6447,10 @@
         </w:rPr>
         <w:lastRenderedPageBreak/>
         <w:drawing>
-          <wp:inline distT="0" distB="0" distL="0" distR="0" wp14:anchorId="32CC51E7" wp14:editId="636EC8E2">
-            <wp:extent cx="4559300" cy="8229600"/>
-            <wp:effectExtent l="0" t="0" r="12700" b="0"/>
-            <wp:docPr id="11" name="Picture 11"/>
+          <wp:inline distT="0" distB="0" distL="0" distR="0" wp14:anchorId="0E9A1A43" wp14:editId="31DA04B8">
+            <wp:extent cx="4190337" cy="8229600"/>
+            <wp:effectExtent l="0" t="0" r="1270" b="0"/>
+            <wp:docPr id="2" name="Picture 2"/>
             <wp:cNvGraphicFramePr>
               <a:graphicFrameLocks xmlns:a="http://schemas.openxmlformats.org/drawingml/2006/main" noChangeAspect="1"/>
             </wp:cNvGraphicFramePr>
@@ -6381,7 +6476,7 @@
                   <pic:spPr>
                     <a:xfrm>
                       <a:off x="0" y="0"/>
-                      <a:ext cx="4559300" cy="8229600"/>
+                      <a:ext cx="4190337" cy="8229600"/>
                     </a:xfrm>
                     <a:prstGeom prst="rect">
                       <a:avLst/>
@@ -6393,6 +6488,7 @@
           </wp:inline>
         </w:drawing>
       </w:r>
+      <w:bookmarkEnd w:id="22"/>
     </w:p>
     <w:p>
       <w:pPr>
@@ -6492,8 +6588,8 @@
           <w:szCs w:val="28"/>
         </w:rPr>
       </w:pPr>
-      <w:bookmarkStart w:id="22" w:name="_Toc363063347"/>
-      <w:bookmarkStart w:id="23" w:name="_Toc363394251"/>
+      <w:bookmarkStart w:id="23" w:name="_Toc363063347"/>
+      <w:bookmarkStart w:id="24" w:name="_Toc363394251"/>
       <w:r>
         <w:rPr>
           <w:rFonts w:cs="Arial"/>
@@ -6502,8 +6598,8 @@
         </w:rPr>
         <w:t>Architecturally Significant Design Packages</w:t>
       </w:r>
-      <w:bookmarkEnd w:id="22"/>
       <w:bookmarkEnd w:id="23"/>
+      <w:bookmarkEnd w:id="24"/>
     </w:p>
     <w:p>
       <w:pPr>
@@ -6518,8 +6614,8 @@
           <w:szCs w:val="24"/>
         </w:rPr>
       </w:pPr>
-      <w:bookmarkStart w:id="24" w:name="_Toc363063348"/>
-      <w:bookmarkStart w:id="25" w:name="_Toc363394252"/>
+      <w:bookmarkStart w:id="25" w:name="_Toc363063348"/>
+      <w:bookmarkStart w:id="26" w:name="_Toc363394252"/>
       <w:r>
         <w:rPr>
           <w:rFonts w:cs="Arial"/>
@@ -6528,8 +6624,8 @@
         </w:rPr>
         <w:t>Application Layer</w:t>
       </w:r>
-      <w:bookmarkEnd w:id="24"/>
       <w:bookmarkEnd w:id="25"/>
+      <w:bookmarkEnd w:id="26"/>
     </w:p>
     <w:p>
       <w:pPr>
@@ -6738,8 +6834,8 @@
           <w:szCs w:val="24"/>
         </w:rPr>
       </w:pPr>
-      <w:bookmarkStart w:id="26" w:name="_Toc363394253"/>
-      <w:bookmarkStart w:id="27" w:name="_Toc363063350"/>
+      <w:bookmarkStart w:id="27" w:name="_Toc363394253"/>
+      <w:bookmarkStart w:id="28" w:name="_Toc363063350"/>
       <w:r>
         <w:rPr>
           <w:rFonts w:cs="Arial"/>
@@ -6748,7 +6844,7 @@
         </w:rPr>
         <w:t>Data Layer</w:t>
       </w:r>
-      <w:bookmarkEnd w:id="26"/>
+      <w:bookmarkEnd w:id="27"/>
     </w:p>
     <w:p>
       <w:pPr>
@@ -6765,7 +6861,25 @@
           <w:sz w:val="24"/>
           <w:szCs w:val="24"/>
         </w:rPr>
-        <w:t>The Data Layer consists of the Microsoft SQL Express Database and the stored procedures contained within. The Data Layer provides persistence for the system and all communication is done by the MVC framework.  See Data View for dat</w:t>
+        <w:t xml:space="preserve">The Data Layer consists of the Microsoft SQL Express Database and the stored procedures contained within. The Data Layer provides persistence for the system and </w:t>
+      </w:r>
+      <w:proofErr w:type="gramStart"/>
+      <w:r>
+        <w:rPr>
+          <w:rFonts w:ascii="Arial" w:hAnsi="Arial" w:cs="Arial"/>
+          <w:sz w:val="24"/>
+          <w:szCs w:val="24"/>
+        </w:rPr>
+        <w:t>all communication is done by the MVC framework</w:t>
+      </w:r>
+      <w:proofErr w:type="gramEnd"/>
+      <w:r>
+        <w:rPr>
+          <w:rFonts w:ascii="Arial" w:hAnsi="Arial" w:cs="Arial"/>
+          <w:sz w:val="24"/>
+          <w:szCs w:val="24"/>
+        </w:rPr>
+        <w:t>.  See Data View for dat</w:t>
       </w:r>
       <w:r>
         <w:rPr>
@@ -6945,7 +7059,7 @@
           <w:szCs w:val="24"/>
         </w:rPr>
       </w:pPr>
-      <w:bookmarkStart w:id="28" w:name="_Toc363394254"/>
+      <w:bookmarkStart w:id="29" w:name="_Toc363394254"/>
       <w:r>
         <w:rPr>
           <w:rFonts w:cs="Arial"/>
@@ -6954,7 +7068,7 @@
         </w:rPr>
         <w:t>Presentation Layer</w:t>
       </w:r>
-      <w:bookmarkEnd w:id="28"/>
+      <w:bookmarkEnd w:id="29"/>
     </w:p>
     <w:p>
       <w:pPr>
@@ -7213,7 +7327,7 @@
           <w:szCs w:val="24"/>
         </w:rPr>
       </w:pPr>
-      <w:bookmarkStart w:id="29" w:name="_Toc363394255"/>
+      <w:bookmarkStart w:id="30" w:name="_Toc363394255"/>
       <w:r>
         <w:rPr>
           <w:rFonts w:cs="Arial"/>
@@ -7222,8 +7336,8 @@
         </w:rPr>
         <w:t>Service Layer</w:t>
       </w:r>
-      <w:bookmarkEnd w:id="27"/>
-      <w:bookmarkEnd w:id="29"/>
+      <w:bookmarkEnd w:id="28"/>
+      <w:bookmarkEnd w:id="30"/>
     </w:p>
     <w:p>
       <w:pPr>
@@ -7422,7 +7536,7 @@
           <w:szCs w:val="32"/>
         </w:rPr>
       </w:pPr>
-      <w:bookmarkStart w:id="30" w:name="_Toc363394256"/>
+      <w:bookmarkStart w:id="31" w:name="_Toc363394256"/>
       <w:r>
         <w:rPr>
           <w:rFonts w:cs="Arial"/>
@@ -7431,7 +7545,7 @@
         </w:rPr>
         <w:t>Design</w:t>
       </w:r>
-      <w:bookmarkEnd w:id="30"/>
+      <w:bookmarkEnd w:id="31"/>
     </w:p>
     <w:p>
       <w:pPr>
@@ -7446,7 +7560,7 @@
           <w:szCs w:val="28"/>
         </w:rPr>
       </w:pPr>
-      <w:bookmarkStart w:id="31" w:name="_Toc363394257"/>
+      <w:bookmarkStart w:id="32" w:name="_Toc363394257"/>
       <w:r>
         <w:rPr>
           <w:rFonts w:cs="Arial"/>
@@ -7455,7 +7569,7 @@
         </w:rPr>
         <w:t>Contract</w:t>
       </w:r>
-      <w:bookmarkEnd w:id="31"/>
+      <w:bookmarkEnd w:id="32"/>
     </w:p>
     <w:p>
       <w:pPr>
@@ -7486,7 +7600,38 @@
           <w:sz w:val="24"/>
           <w:szCs w:val="24"/>
         </w:rPr>
-        <w:t>: createNewBrewerProfile()</w:t>
+        <w:t xml:space="preserve">: </w:t>
+      </w:r>
+      <w:proofErr w:type="spellStart"/>
+      <w:proofErr w:type="gramStart"/>
+      <w:r>
+        <w:rPr>
+          <w:rFonts w:ascii="Arial" w:hAnsi="Arial" w:cs="Arial"/>
+          <w:color w:val="000000"/>
+          <w:sz w:val="24"/>
+          <w:szCs w:val="24"/>
+        </w:rPr>
+        <w:t>createNewBrewerProfile</w:t>
+      </w:r>
+      <w:proofErr w:type="spellEnd"/>
+      <w:r>
+        <w:rPr>
+          <w:rFonts w:ascii="Arial" w:hAnsi="Arial" w:cs="Arial"/>
+          <w:color w:val="000000"/>
+          <w:sz w:val="24"/>
+          <w:szCs w:val="24"/>
+        </w:rPr>
+        <w:t>(</w:t>
+      </w:r>
+      <w:proofErr w:type="gramEnd"/>
+      <w:r>
+        <w:rPr>
+          <w:rFonts w:ascii="Arial" w:hAnsi="Arial" w:cs="Arial"/>
+          <w:color w:val="000000"/>
+          <w:sz w:val="24"/>
+          <w:szCs w:val="24"/>
+        </w:rPr>
+        <w:t>)</w:t>
       </w:r>
       <w:r>
         <w:rPr>
@@ -7942,7 +8087,7 @@
           <w:szCs w:val="28"/>
         </w:rPr>
       </w:pPr>
-      <w:bookmarkStart w:id="32" w:name="_Toc363394258"/>
+      <w:bookmarkStart w:id="33" w:name="_Toc363394258"/>
       <w:r>
         <w:rPr>
           <w:rFonts w:cs="Arial"/>
@@ -7951,7 +8096,7 @@
         </w:rPr>
         <w:t>Interaction Diagram</w:t>
       </w:r>
-      <w:bookmarkEnd w:id="32"/>
+      <w:bookmarkEnd w:id="33"/>
     </w:p>
     <w:p>
       <w:pPr>
@@ -7968,7 +8113,25 @@
           <w:sz w:val="24"/>
           <w:szCs w:val="24"/>
         </w:rPr>
-        <w:t>The following interaction diagram displays the activities performed during the createNewBrewerProfile contract</w:t>
+        <w:t xml:space="preserve">The following interaction diagram displays the activities performed during the </w:t>
+      </w:r>
+      <w:proofErr w:type="spellStart"/>
+      <w:r>
+        <w:rPr>
+          <w:rFonts w:ascii="Arial" w:hAnsi="Arial" w:cs="Arial"/>
+          <w:sz w:val="24"/>
+          <w:szCs w:val="24"/>
+        </w:rPr>
+        <w:t>createNewBrewerProfile</w:t>
+      </w:r>
+      <w:proofErr w:type="spellEnd"/>
+      <w:r>
+        <w:rPr>
+          <w:rFonts w:ascii="Arial" w:hAnsi="Arial" w:cs="Arial"/>
+          <w:sz w:val="24"/>
+          <w:szCs w:val="24"/>
+        </w:rPr>
+        <w:t xml:space="preserve"> contract</w:t>
       </w:r>
     </w:p>
     <w:p>
@@ -8136,7 +8299,7 @@
           <w:szCs w:val="32"/>
         </w:rPr>
       </w:pPr>
-      <w:bookmarkStart w:id="33" w:name="_Toc363394259"/>
+      <w:bookmarkStart w:id="34" w:name="_Toc363394259"/>
       <w:r>
         <w:rPr>
           <w:rFonts w:cs="Arial"/>
@@ -8145,7 +8308,7 @@
         </w:rPr>
         <w:t>Class Diagram</w:t>
       </w:r>
-      <w:bookmarkEnd w:id="33"/>
+      <w:bookmarkEnd w:id="34"/>
       <w:r>
         <w:rPr>
           <w:rFonts w:cs="Arial"/>
@@ -8172,6 +8335,7 @@
         </w:rPr>
         <w:t xml:space="preserve">The following static class diagram is the initial system design based on the </w:t>
       </w:r>
+      <w:proofErr w:type="spellStart"/>
       <w:r>
         <w:rPr>
           <w:rFonts w:ascii="Arial" w:hAnsi="Arial" w:cs="Arial"/>
@@ -8199,6 +8363,7 @@
         </w:rPr>
         <w:t>ateNewBrewerProfile</w:t>
       </w:r>
+      <w:proofErr w:type="spellEnd"/>
       <w:r>
         <w:rPr>
           <w:rFonts w:ascii="Arial" w:hAnsi="Arial" w:cs="Arial"/>
@@ -8390,7 +8555,7 @@
           <w:szCs w:val="28"/>
         </w:rPr>
       </w:pPr>
-      <w:bookmarkStart w:id="34" w:name="_Toc363394260"/>
+      <w:bookmarkStart w:id="35" w:name="_Toc363394260"/>
       <w:r>
         <w:rPr>
           <w:rFonts w:cs="Arial"/>
@@ -8399,7 +8564,7 @@
         </w:rPr>
         <w:t>State Chart</w:t>
       </w:r>
-      <w:bookmarkEnd w:id="34"/>
+      <w:bookmarkEnd w:id="35"/>
     </w:p>
     <w:p>
       <w:pPr>
@@ -8416,7 +8581,25 @@
           <w:sz w:val="24"/>
           <w:szCs w:val="24"/>
         </w:rPr>
-        <w:t>The following state chart shows the various stages the system will be in by the AccountController class</w:t>
+        <w:t xml:space="preserve">The following state chart shows the various stages the system will be in by the </w:t>
+      </w:r>
+      <w:proofErr w:type="spellStart"/>
+      <w:r>
+        <w:rPr>
+          <w:rFonts w:ascii="Arial" w:hAnsi="Arial" w:cs="Arial"/>
+          <w:sz w:val="24"/>
+          <w:szCs w:val="24"/>
+        </w:rPr>
+        <w:t>AccountController</w:t>
+      </w:r>
+      <w:proofErr w:type="spellEnd"/>
+      <w:r>
+        <w:rPr>
+          <w:rFonts w:ascii="Arial" w:hAnsi="Arial" w:cs="Arial"/>
+          <w:sz w:val="24"/>
+          <w:szCs w:val="24"/>
+        </w:rPr>
+        <w:t xml:space="preserve"> class</w:t>
       </w:r>
     </w:p>
     <w:p>
@@ -8576,8 +8759,8 @@
           <w:szCs w:val="32"/>
         </w:rPr>
       </w:pPr>
-      <w:bookmarkStart w:id="35" w:name="_Toc363063352"/>
-      <w:bookmarkStart w:id="36" w:name="_Toc363394261"/>
+      <w:bookmarkStart w:id="36" w:name="_Toc363063352"/>
+      <w:bookmarkStart w:id="37" w:name="_Toc363394261"/>
       <w:r>
         <w:rPr>
           <w:rFonts w:cs="Arial"/>
@@ -8586,8 +8769,8 @@
         </w:rPr>
         <w:t>Rational</w:t>
       </w:r>
-      <w:bookmarkEnd w:id="35"/>
       <w:bookmarkEnd w:id="36"/>
+      <w:bookmarkEnd w:id="37"/>
       <w:r>
         <w:rPr>
           <w:rFonts w:cs="Arial"/>
@@ -8690,7 +8873,23 @@
           <w:sz w:val="24"/>
         </w:rPr>
         <w:lastRenderedPageBreak/>
-        <w:t>Centralized information: Provide brewer’s anytime access to personal brewing data.</w:t>
+        <w:t xml:space="preserve">Centralized information: Provide </w:t>
+      </w:r>
+      <w:proofErr w:type="gramStart"/>
+      <w:r>
+        <w:rPr>
+          <w:rFonts w:cs="Arial"/>
+          <w:sz w:val="24"/>
+        </w:rPr>
+        <w:t>brewer’s</w:t>
+      </w:r>
+      <w:proofErr w:type="gramEnd"/>
+      <w:r>
+        <w:rPr>
+          <w:rFonts w:cs="Arial"/>
+          <w:sz w:val="24"/>
+        </w:rPr>
+        <w:t xml:space="preserve"> anytime access to personal brewing data.</w:t>
       </w:r>
     </w:p>
     <w:p>
@@ -8767,15 +8966,7 @@
           <w:sz w:val="24"/>
           <w:szCs w:val="24"/>
         </w:rPr>
-        <w:t xml:space="preserve">As with all software projects, there are many additional features we wanted to design and implement, but never completed due to time. Despite this, we believe the functionality in the system allows users to accomplish their home brewing goals and </w:t>
-      </w:r>
-      <w:r>
-        <w:rPr>
-          <w:rFonts w:ascii="Arial" w:hAnsi="Arial" w:cs="Arial"/>
-          <w:sz w:val="24"/>
-          <w:szCs w:val="24"/>
-        </w:rPr>
-        <w:t>have fun at the same time.</w:t>
+        <w:t>As with all software projects, there are many additional features we wanted to design and implement, but never completed due to time. Despite this, we believe the functionality in the system allows users to accomplish their home brewing goals and have fun at the same time.</w:t>
       </w:r>
     </w:p>
     <w:p>
@@ -8829,8 +9020,6 @@
         </w:rPr>
         <w:t xml:space="preserve"> in the future.</w:t>
       </w:r>
-      <w:bookmarkStart w:id="37" w:name="_GoBack"/>
-      <w:bookmarkEnd w:id="37"/>
     </w:p>
     <w:p/>
     <w:sectPr>
@@ -8980,9 +9169,11 @@
           </w:tcBorders>
         </w:tcPr>
         <w:p>
+          <w:proofErr w:type="spellStart"/>
           <w:r>
             <w:t>BrewersBuddy</w:t>
           </w:r>
+          <w:proofErr w:type="spellEnd"/>
         </w:p>
       </w:tc>
       <w:tc>

</xml_diff>